<commit_message>
Test plan and Contributions
</commit_message>
<xml_diff>
--- a/Testplan.docx
+++ b/Testplan.docx
@@ -130,7 +130,27 @@
           <w:color w:val="000000" w:themeColor="text1"/>
           <w:sz w:val="24"/>
         </w:rPr>
-        <w:t xml:space="preserve">The objectives of this testing is to validate </w:t>
+        <w:t xml:space="preserve">The </w:t>
+      </w:r>
+      <w:proofErr w:type="gramStart"/>
+      <w:r>
+        <w:rPr>
+          <w:b/>
+          <w:bCs/>
+          <w:color w:val="000000" w:themeColor="text1"/>
+          <w:sz w:val="24"/>
+        </w:rPr>
+        <w:t>objectives</w:t>
+      </w:r>
+      <w:proofErr w:type="gramEnd"/>
+      <w:r>
+        <w:rPr>
+          <w:b/>
+          <w:bCs/>
+          <w:color w:val="000000" w:themeColor="text1"/>
+          <w:sz w:val="24"/>
+        </w:rPr>
+        <w:t xml:space="preserve"> of this testing is to validate </w:t>
       </w:r>
       <w:r>
         <w:rPr>
@@ -275,7 +295,47 @@
           <w:color w:val="000000" w:themeColor="text1"/>
           <w:sz w:val="24"/>
         </w:rPr>
-        <w:t xml:space="preserve"> include the “saleByAge” method int and all the gets() and sets() methods</w:t>
+        <w:t xml:space="preserve"> </w:t>
+      </w:r>
+      <w:proofErr w:type="gramStart"/>
+      <w:r>
+        <w:rPr>
+          <w:b/>
+          <w:bCs/>
+          <w:color w:val="000000" w:themeColor="text1"/>
+          <w:sz w:val="24"/>
+        </w:rPr>
+        <w:t>include</w:t>
+      </w:r>
+      <w:proofErr w:type="gramEnd"/>
+      <w:r>
+        <w:rPr>
+          <w:b/>
+          <w:bCs/>
+          <w:color w:val="000000" w:themeColor="text1"/>
+          <w:sz w:val="24"/>
+        </w:rPr>
+        <w:t xml:space="preserve"> the “</w:t>
+      </w:r>
+      <w:proofErr w:type="spellStart"/>
+      <w:r>
+        <w:rPr>
+          <w:b/>
+          <w:bCs/>
+          <w:color w:val="000000" w:themeColor="text1"/>
+          <w:sz w:val="24"/>
+        </w:rPr>
+        <w:t>saleByAge</w:t>
+      </w:r>
+      <w:proofErr w:type="spellEnd"/>
+      <w:r>
+        <w:rPr>
+          <w:b/>
+          <w:bCs/>
+          <w:color w:val="000000" w:themeColor="text1"/>
+          <w:sz w:val="24"/>
+        </w:rPr>
+        <w:t>” method int and all the gets() and sets() methods</w:t>
       </w:r>
       <w:r>
         <w:rPr>
@@ -302,7 +362,87 @@
           <w:color w:val="000000" w:themeColor="text1"/>
           <w:sz w:val="24"/>
         </w:rPr>
-        <w:t>contents are similar to “passenger” class. Given “TicketSystem” class, due to its fields are not public, they are not able to work in another package, so it si also exclued.</w:t>
+        <w:t xml:space="preserve">contents are </w:t>
+      </w:r>
+      <w:proofErr w:type="gramStart"/>
+      <w:r>
+        <w:rPr>
+          <w:b/>
+          <w:bCs/>
+          <w:color w:val="000000" w:themeColor="text1"/>
+          <w:sz w:val="24"/>
+        </w:rPr>
+        <w:t>similar to</w:t>
+      </w:r>
+      <w:proofErr w:type="gramEnd"/>
+      <w:r>
+        <w:rPr>
+          <w:b/>
+          <w:bCs/>
+          <w:color w:val="000000" w:themeColor="text1"/>
+          <w:sz w:val="24"/>
+        </w:rPr>
+        <w:t xml:space="preserve"> “passenger” class. Given “</w:t>
+      </w:r>
+      <w:proofErr w:type="spellStart"/>
+      <w:r>
+        <w:rPr>
+          <w:b/>
+          <w:bCs/>
+          <w:color w:val="000000" w:themeColor="text1"/>
+          <w:sz w:val="24"/>
+        </w:rPr>
+        <w:t>TicketSystem</w:t>
+      </w:r>
+      <w:proofErr w:type="spellEnd"/>
+      <w:r>
+        <w:rPr>
+          <w:b/>
+          <w:bCs/>
+          <w:color w:val="000000" w:themeColor="text1"/>
+          <w:sz w:val="24"/>
+        </w:rPr>
+        <w:t xml:space="preserve">” class, due to its fields are not public, they are not able to work in another package, so it </w:t>
+      </w:r>
+      <w:proofErr w:type="spellStart"/>
+      <w:r>
+        <w:rPr>
+          <w:b/>
+          <w:bCs/>
+          <w:color w:val="000000" w:themeColor="text1"/>
+          <w:sz w:val="24"/>
+        </w:rPr>
+        <w:t>si</w:t>
+      </w:r>
+      <w:proofErr w:type="spellEnd"/>
+      <w:r>
+        <w:rPr>
+          <w:b/>
+          <w:bCs/>
+          <w:color w:val="000000" w:themeColor="text1"/>
+          <w:sz w:val="24"/>
+        </w:rPr>
+        <w:t xml:space="preserve"> also </w:t>
+      </w:r>
+      <w:proofErr w:type="spellStart"/>
+      <w:r>
+        <w:rPr>
+          <w:b/>
+          <w:bCs/>
+          <w:color w:val="000000" w:themeColor="text1"/>
+          <w:sz w:val="24"/>
+        </w:rPr>
+        <w:t>exclued</w:t>
+      </w:r>
+      <w:proofErr w:type="spellEnd"/>
+      <w:r>
+        <w:rPr>
+          <w:b/>
+          <w:bCs/>
+          <w:color w:val="000000" w:themeColor="text1"/>
+          <w:sz w:val="24"/>
+        </w:rPr>
+        <w:t>.</w:t>
       </w:r>
     </w:p>
     <w:p>
@@ -396,7 +536,27 @@
           <w:color w:val="000000" w:themeColor="text1"/>
           <w:sz w:val="24"/>
         </w:rPr>
-        <w:t>Each test cases will be isolated, ensuring no dependencies on external system.</w:t>
+        <w:t xml:space="preserve">Each test </w:t>
+      </w:r>
+      <w:proofErr w:type="gramStart"/>
+      <w:r>
+        <w:rPr>
+          <w:b/>
+          <w:bCs/>
+          <w:color w:val="000000" w:themeColor="text1"/>
+          <w:sz w:val="24"/>
+        </w:rPr>
+        <w:t>cases</w:t>
+      </w:r>
+      <w:proofErr w:type="gramEnd"/>
+      <w:r>
+        <w:rPr>
+          <w:b/>
+          <w:bCs/>
+          <w:color w:val="000000" w:themeColor="text1"/>
+          <w:sz w:val="24"/>
+        </w:rPr>
+        <w:t xml:space="preserve"> will be isolated, ensuring no dependencies on external system.</w:t>
       </w:r>
     </w:p>
     <w:p>
@@ -512,25 +672,36 @@
           <w:color w:val="000000" w:themeColor="text1"/>
           <w:sz w:val="24"/>
         </w:rPr>
-        <w:t>The</w:t>
-      </w:r>
-      <w:r>
-        <w:rPr>
-          <w:b/>
-          <w:bCs/>
-          <w:color w:val="000000" w:themeColor="text1"/>
-          <w:sz w:val="24"/>
-        </w:rPr>
-        <w:t xml:space="preserve"> </w:t>
-      </w:r>
-      <w:r>
-        <w:rPr>
-          <w:b/>
-          <w:bCs/>
-          <w:color w:val="000000" w:themeColor="text1"/>
-          <w:sz w:val="24"/>
-        </w:rPr>
-        <w:t>negative intergal of age will not be successfully tested because of the code provided</w:t>
+        <w:t xml:space="preserve">The </w:t>
+      </w:r>
+      <w:r>
+        <w:rPr>
+          <w:b/>
+          <w:bCs/>
+          <w:color w:val="000000" w:themeColor="text1"/>
+          <w:sz w:val="24"/>
+        </w:rPr>
+        <w:t xml:space="preserve">negative </w:t>
+      </w:r>
+      <w:proofErr w:type="spellStart"/>
+      <w:r>
+        <w:rPr>
+          <w:b/>
+          <w:bCs/>
+          <w:color w:val="000000" w:themeColor="text1"/>
+          <w:sz w:val="24"/>
+        </w:rPr>
+        <w:t>intergal</w:t>
+      </w:r>
+      <w:proofErr w:type="spellEnd"/>
+      <w:r>
+        <w:rPr>
+          <w:b/>
+          <w:bCs/>
+          <w:color w:val="000000" w:themeColor="text1"/>
+          <w:sz w:val="24"/>
+        </w:rPr>
+        <w:t xml:space="preserve"> of age will not be successfully tested because of the code provided</w:t>
       </w:r>
     </w:p>
     <w:p>
@@ -593,25 +764,67 @@
           <w:color w:val="000000" w:themeColor="text1"/>
           <w:sz w:val="24"/>
         </w:rPr>
-        <w:t xml:space="preserve">After the combination of buyticket class and chooseticket class The </w:t>
-      </w:r>
-      <w:r>
-        <w:rPr>
-          <w:b/>
-          <w:bCs/>
-          <w:color w:val="000000" w:themeColor="text1"/>
-          <w:sz w:val="24"/>
-        </w:rPr>
-        <w:t>Access Modifiers</w:t>
-      </w:r>
-      <w:r>
-        <w:rPr>
-          <w:b/>
-          <w:bCs/>
-          <w:color w:val="000000" w:themeColor="text1"/>
-          <w:sz w:val="24"/>
-        </w:rPr>
-        <w:t xml:space="preserve"> of fields in the new class prevents us to test their related methods in anther package</w:t>
+        <w:t xml:space="preserve">After the combination of </w:t>
+      </w:r>
+      <w:proofErr w:type="spellStart"/>
+      <w:r>
+        <w:rPr>
+          <w:b/>
+          <w:bCs/>
+          <w:color w:val="000000" w:themeColor="text1"/>
+          <w:sz w:val="24"/>
+        </w:rPr>
+        <w:t>buyticket</w:t>
+      </w:r>
+      <w:proofErr w:type="spellEnd"/>
+      <w:r>
+        <w:rPr>
+          <w:b/>
+          <w:bCs/>
+          <w:color w:val="000000" w:themeColor="text1"/>
+          <w:sz w:val="24"/>
+        </w:rPr>
+        <w:t xml:space="preserve"> class and </w:t>
+      </w:r>
+      <w:proofErr w:type="spellStart"/>
+      <w:r>
+        <w:rPr>
+          <w:b/>
+          <w:bCs/>
+          <w:color w:val="000000" w:themeColor="text1"/>
+          <w:sz w:val="24"/>
+        </w:rPr>
+        <w:t>chooseticket</w:t>
+      </w:r>
+      <w:proofErr w:type="spellEnd"/>
+      <w:r>
+        <w:rPr>
+          <w:b/>
+          <w:bCs/>
+          <w:color w:val="000000" w:themeColor="text1"/>
+          <w:sz w:val="24"/>
+        </w:rPr>
+        <w:t xml:space="preserve"> class The Access Modifiers of fields in the new class prevents us to test their related methods in </w:t>
+      </w:r>
+      <w:proofErr w:type="gramStart"/>
+      <w:r>
+        <w:rPr>
+          <w:b/>
+          <w:bCs/>
+          <w:color w:val="000000" w:themeColor="text1"/>
+          <w:sz w:val="24"/>
+        </w:rPr>
+        <w:t>anther</w:t>
+      </w:r>
+      <w:proofErr w:type="gramEnd"/>
+      <w:r>
+        <w:rPr>
+          <w:b/>
+          <w:bCs/>
+          <w:color w:val="000000" w:themeColor="text1"/>
+          <w:sz w:val="24"/>
+        </w:rPr>
+        <w:t xml:space="preserve"> package</w:t>
       </w:r>
     </w:p>
     <w:p>
@@ -743,12 +956,492 @@
         <w:t>Test Team</w:t>
       </w:r>
     </w:p>
+    <w:tbl>
+      <w:tblPr>
+        <w:tblStyle w:val="af2"/>
+        <w:tblW w:w="8296" w:type="dxa"/>
+        <w:tblLook w:val="04A0" w:firstRow="1" w:lastRow="0" w:firstColumn="1" w:lastColumn="0" w:noHBand="0" w:noVBand="1"/>
+      </w:tblPr>
+      <w:tblGrid>
+        <w:gridCol w:w="1453"/>
+        <w:gridCol w:w="3311"/>
+        <w:gridCol w:w="3532"/>
+      </w:tblGrid>
+      <w:tr>
+        <w:trPr>
+          <w:trHeight w:val="818"/>
+        </w:trPr>
+        <w:tc>
+          <w:tcPr>
+            <w:tcW w:w="1453" w:type="dxa"/>
+            <w:vAlign w:val="center"/>
+          </w:tcPr>
+          <w:p>
+            <w:pPr>
+              <w:jc w:val="center"/>
+              <w:rPr>
+                <w:rFonts w:hint="eastAsia"/>
+                <w:b/>
+                <w:bCs/>
+              </w:rPr>
+            </w:pPr>
+            <w:r>
+              <w:rPr>
+                <w:rFonts w:hint="eastAsia"/>
+                <w:b/>
+                <w:bCs/>
+              </w:rPr>
+              <w:t>Name</w:t>
+            </w:r>
+          </w:p>
+        </w:tc>
+        <w:tc>
+          <w:tcPr>
+            <w:tcW w:w="3311" w:type="dxa"/>
+            <w:vAlign w:val="center"/>
+          </w:tcPr>
+          <w:p>
+            <w:pPr>
+              <w:jc w:val="center"/>
+              <w:rPr>
+                <w:rFonts w:hint="eastAsia"/>
+                <w:b/>
+                <w:bCs/>
+              </w:rPr>
+            </w:pPr>
+            <w:r>
+              <w:rPr>
+                <w:rFonts w:hint="eastAsia"/>
+                <w:b/>
+                <w:bCs/>
+              </w:rPr>
+              <w:t>Level of involvement</w:t>
+            </w:r>
+          </w:p>
+        </w:tc>
+        <w:tc>
+          <w:tcPr>
+            <w:tcW w:w="3532" w:type="dxa"/>
+            <w:vAlign w:val="center"/>
+          </w:tcPr>
+          <w:p>
+            <w:pPr>
+              <w:jc w:val="center"/>
+              <w:rPr>
+                <w:rFonts w:hint="eastAsia"/>
+                <w:b/>
+                <w:bCs/>
+              </w:rPr>
+            </w:pPr>
+            <w:r>
+              <w:rPr>
+                <w:rFonts w:hint="eastAsia"/>
+                <w:b/>
+                <w:bCs/>
+              </w:rPr>
+              <w:t>Contributions</w:t>
+            </w:r>
+          </w:p>
+        </w:tc>
+      </w:tr>
+      <w:tr>
+        <w:trPr>
+          <w:trHeight w:val="1418"/>
+        </w:trPr>
+        <w:tc>
+          <w:tcPr>
+            <w:tcW w:w="1453" w:type="dxa"/>
+            <w:vAlign w:val="center"/>
+          </w:tcPr>
+          <w:p>
+            <w:pPr>
+              <w:jc w:val="center"/>
+              <w:rPr>
+                <w:rFonts w:hint="eastAsia"/>
+                <w:b/>
+                <w:bCs/>
+              </w:rPr>
+            </w:pPr>
+            <w:r>
+              <w:rPr>
+                <w:rFonts w:hint="eastAsia"/>
+                <w:b/>
+                <w:bCs/>
+              </w:rPr>
+              <w:t>Sen Cao</w:t>
+            </w:r>
+          </w:p>
+        </w:tc>
+        <w:tc>
+          <w:tcPr>
+            <w:tcW w:w="3311" w:type="dxa"/>
+            <w:vAlign w:val="center"/>
+          </w:tcPr>
+          <w:p>
+            <w:pPr>
+              <w:jc w:val="center"/>
+              <w:rPr>
+                <w:rFonts w:hint="eastAsia"/>
+                <w:b/>
+                <w:bCs/>
+              </w:rPr>
+            </w:pPr>
+            <w:r>
+              <w:rPr>
+                <w:rFonts w:hint="eastAsia"/>
+                <w:b/>
+                <w:bCs/>
+              </w:rPr>
+              <w:t xml:space="preserve">3 </w:t>
+            </w:r>
+            <w:proofErr w:type="spellStart"/>
+            <w:r>
+              <w:rPr>
+                <w:rFonts w:hint="eastAsia"/>
+                <w:b/>
+                <w:bCs/>
+              </w:rPr>
+              <w:t>hrs</w:t>
+            </w:r>
+            <w:proofErr w:type="spellEnd"/>
+            <w:r>
+              <w:rPr>
+                <w:rFonts w:hint="eastAsia"/>
+                <w:b/>
+                <w:bCs/>
+              </w:rPr>
+              <w:t>/</w:t>
+            </w:r>
+            <w:proofErr w:type="spellStart"/>
+            <w:r>
+              <w:rPr>
+                <w:rFonts w:hint="eastAsia"/>
+                <w:b/>
+                <w:bCs/>
+              </w:rPr>
+              <w:t>wk</w:t>
+            </w:r>
+            <w:proofErr w:type="spellEnd"/>
+          </w:p>
+        </w:tc>
+        <w:tc>
+          <w:tcPr>
+            <w:tcW w:w="3532" w:type="dxa"/>
+            <w:vAlign w:val="center"/>
+          </w:tcPr>
+          <w:p>
+            <w:pPr>
+              <w:rPr>
+                <w:rFonts w:hint="eastAsia"/>
+                <w:b/>
+                <w:bCs/>
+              </w:rPr>
+            </w:pPr>
+            <w:r>
+              <w:rPr>
+                <w:rFonts w:hint="eastAsia"/>
+                <w:b/>
+                <w:bCs/>
+              </w:rPr>
+              <w:t xml:space="preserve">Create the </w:t>
+            </w:r>
+            <w:proofErr w:type="spellStart"/>
+            <w:r>
+              <w:rPr>
+                <w:rFonts w:hint="eastAsia"/>
+                <w:b/>
+                <w:bCs/>
+              </w:rPr>
+              <w:t>Github</w:t>
+            </w:r>
+            <w:proofErr w:type="spellEnd"/>
+            <w:r>
+              <w:rPr>
+                <w:rFonts w:hint="eastAsia"/>
+                <w:b/>
+                <w:bCs/>
+              </w:rPr>
+              <w:t xml:space="preserve"> repository, create the maven project, combine </w:t>
+            </w:r>
+            <w:proofErr w:type="spellStart"/>
+            <w:r>
+              <w:rPr>
+                <w:rFonts w:hint="eastAsia"/>
+                <w:b/>
+                <w:bCs/>
+              </w:rPr>
+              <w:t>BuyTicket</w:t>
+            </w:r>
+            <w:proofErr w:type="spellEnd"/>
+            <w:r>
+              <w:rPr>
+                <w:rFonts w:hint="eastAsia"/>
+                <w:b/>
+                <w:bCs/>
+              </w:rPr>
+              <w:t xml:space="preserve"> class with </w:t>
+            </w:r>
+            <w:proofErr w:type="spellStart"/>
+            <w:r>
+              <w:rPr>
+                <w:rFonts w:hint="eastAsia"/>
+                <w:b/>
+                <w:bCs/>
+              </w:rPr>
+              <w:t>ChooseTicket</w:t>
+            </w:r>
+            <w:proofErr w:type="spellEnd"/>
+            <w:r>
+              <w:rPr>
+                <w:rFonts w:hint="eastAsia"/>
+                <w:b/>
+                <w:bCs/>
+              </w:rPr>
+              <w:t xml:space="preserve"> class into one class, write 1 test case, write 1 section of test plan</w:t>
+            </w:r>
+          </w:p>
+        </w:tc>
+      </w:tr>
+      <w:tr>
+        <w:trPr>
+          <w:trHeight w:val="1382"/>
+        </w:trPr>
+        <w:tc>
+          <w:tcPr>
+            <w:tcW w:w="1453" w:type="dxa"/>
+            <w:vAlign w:val="center"/>
+          </w:tcPr>
+          <w:p>
+            <w:pPr>
+              <w:jc w:val="center"/>
+              <w:rPr>
+                <w:b/>
+                <w:bCs/>
+              </w:rPr>
+            </w:pPr>
+            <w:proofErr w:type="spellStart"/>
+            <w:r>
+              <w:rPr>
+                <w:rFonts w:hint="eastAsia"/>
+                <w:b/>
+                <w:bCs/>
+              </w:rPr>
+              <w:t>Ruwang</w:t>
+            </w:r>
+            <w:proofErr w:type="spellEnd"/>
+            <w:r>
+              <w:rPr>
+                <w:rFonts w:hint="eastAsia"/>
+                <w:b/>
+                <w:bCs/>
+              </w:rPr>
+              <w:t xml:space="preserve"> Ling</w:t>
+            </w:r>
+          </w:p>
+        </w:tc>
+        <w:tc>
+          <w:tcPr>
+            <w:tcW w:w="3311" w:type="dxa"/>
+            <w:vAlign w:val="center"/>
+          </w:tcPr>
+          <w:p>
+            <w:pPr>
+              <w:jc w:val="center"/>
+              <w:rPr>
+                <w:rFonts w:hint="eastAsia"/>
+                <w:b/>
+                <w:bCs/>
+              </w:rPr>
+            </w:pPr>
+            <w:r>
+              <w:rPr>
+                <w:rFonts w:hint="eastAsia"/>
+                <w:b/>
+                <w:bCs/>
+              </w:rPr>
+              <w:t xml:space="preserve">3 </w:t>
+            </w:r>
+            <w:proofErr w:type="spellStart"/>
+            <w:r>
+              <w:rPr>
+                <w:rFonts w:hint="eastAsia"/>
+                <w:b/>
+                <w:bCs/>
+              </w:rPr>
+              <w:t>hrs</w:t>
+            </w:r>
+            <w:proofErr w:type="spellEnd"/>
+            <w:r>
+              <w:rPr>
+                <w:rFonts w:hint="eastAsia"/>
+                <w:b/>
+                <w:bCs/>
+              </w:rPr>
+              <w:t>/</w:t>
+            </w:r>
+            <w:proofErr w:type="spellStart"/>
+            <w:r>
+              <w:rPr>
+                <w:rFonts w:hint="eastAsia"/>
+                <w:b/>
+                <w:bCs/>
+              </w:rPr>
+              <w:t>wk</w:t>
+            </w:r>
+            <w:proofErr w:type="spellEnd"/>
+          </w:p>
+        </w:tc>
+        <w:tc>
+          <w:tcPr>
+            <w:tcW w:w="3532" w:type="dxa"/>
+            <w:vAlign w:val="center"/>
+          </w:tcPr>
+          <w:p>
+            <w:pPr>
+              <w:rPr>
+                <w:rFonts w:hint="eastAsia"/>
+                <w:b/>
+                <w:bCs/>
+              </w:rPr>
+            </w:pPr>
+            <w:r>
+              <w:rPr>
+                <w:rFonts w:hint="eastAsia"/>
+                <w:b/>
+                <w:bCs/>
+              </w:rPr>
+              <w:t>Write 9 test cases, write 2 sections of test plan, submit the assignment files</w:t>
+            </w:r>
+          </w:p>
+        </w:tc>
+      </w:tr>
+      <w:tr>
+        <w:trPr>
+          <w:trHeight w:val="1418"/>
+        </w:trPr>
+        <w:tc>
+          <w:tcPr>
+            <w:tcW w:w="1453" w:type="dxa"/>
+            <w:vAlign w:val="center"/>
+          </w:tcPr>
+          <w:p>
+            <w:pPr>
+              <w:jc w:val="center"/>
+              <w:rPr>
+                <w:b/>
+                <w:bCs/>
+              </w:rPr>
+            </w:pPr>
+            <w:r>
+              <w:rPr>
+                <w:rFonts w:hint="eastAsia"/>
+                <w:b/>
+                <w:bCs/>
+              </w:rPr>
+              <w:t>Tianze Shen</w:t>
+            </w:r>
+          </w:p>
+        </w:tc>
+        <w:tc>
+          <w:tcPr>
+            <w:tcW w:w="3311" w:type="dxa"/>
+            <w:vAlign w:val="center"/>
+          </w:tcPr>
+          <w:p>
+            <w:pPr>
+              <w:jc w:val="center"/>
+              <w:rPr>
+                <w:rFonts w:hint="eastAsia"/>
+                <w:b/>
+                <w:bCs/>
+              </w:rPr>
+            </w:pPr>
+            <w:r>
+              <w:rPr>
+                <w:rFonts w:hint="eastAsia"/>
+                <w:b/>
+                <w:bCs/>
+              </w:rPr>
+              <w:t xml:space="preserve">3 </w:t>
+            </w:r>
+            <w:proofErr w:type="spellStart"/>
+            <w:r>
+              <w:rPr>
+                <w:rFonts w:hint="eastAsia"/>
+                <w:b/>
+                <w:bCs/>
+              </w:rPr>
+              <w:t>hrs</w:t>
+            </w:r>
+            <w:proofErr w:type="spellEnd"/>
+            <w:r>
+              <w:rPr>
+                <w:rFonts w:hint="eastAsia"/>
+                <w:b/>
+                <w:bCs/>
+              </w:rPr>
+              <w:t>/</w:t>
+            </w:r>
+            <w:proofErr w:type="spellStart"/>
+            <w:r>
+              <w:rPr>
+                <w:rFonts w:hint="eastAsia"/>
+                <w:b/>
+                <w:bCs/>
+              </w:rPr>
+              <w:t>wk</w:t>
+            </w:r>
+            <w:proofErr w:type="spellEnd"/>
+          </w:p>
+        </w:tc>
+        <w:tc>
+          <w:tcPr>
+            <w:tcW w:w="3532" w:type="dxa"/>
+            <w:vAlign w:val="center"/>
+          </w:tcPr>
+          <w:p>
+            <w:pPr>
+              <w:rPr>
+                <w:rFonts w:hint="eastAsia"/>
+                <w:b/>
+                <w:bCs/>
+              </w:rPr>
+            </w:pPr>
+            <w:r>
+              <w:rPr>
+                <w:rFonts w:hint="eastAsia"/>
+                <w:b/>
+                <w:bCs/>
+              </w:rPr>
+              <w:t>Modified the pom.xml, write 2 test cases, write th</w:t>
+            </w:r>
+            <w:r>
+              <w:rPr>
+                <w:rFonts w:hint="eastAsia"/>
+                <w:b/>
+                <w:bCs/>
+              </w:rPr>
+              <w:t>e</w:t>
+            </w:r>
+            <w:r>
+              <w:rPr>
+                <w:rFonts w:hint="eastAsia"/>
+                <w:b/>
+                <w:bCs/>
+              </w:rPr>
+              <w:t xml:space="preserve"> file indicating contribution made by team members, write 1 section of test plan</w:t>
+            </w:r>
+          </w:p>
+        </w:tc>
+      </w:tr>
+    </w:tbl>
     <w:p>
       <w:pPr>
         <w:pStyle w:val="a9"/>
         <w:ind w:left="840"/>
         <w:rPr>
-          <w:rFonts w:hint="eastAsia"/>
+          <w:b/>
+          <w:bCs/>
           <w:color w:val="000000" w:themeColor="text1"/>
           <w:sz w:val="24"/>
         </w:rPr>
@@ -789,15 +1482,487 @@
         <w:pStyle w:val="a9"/>
         <w:ind w:left="432"/>
         <w:rPr>
-          <w:b/>
-          <w:bCs/>
-          <w:i/>
-          <w:iCs/>
-          <w:color w:val="000000" w:themeColor="text1"/>
-          <w:sz w:val="30"/>
-          <w:szCs w:val="30"/>
-        </w:rPr>
-      </w:pPr>
+          <w:rFonts w:hint="eastAsia"/>
+          <w:b/>
+          <w:bCs/>
+          <w:color w:val="000000" w:themeColor="text1"/>
+          <w:sz w:val="24"/>
+          <w:u w:val="single"/>
+        </w:rPr>
+      </w:pPr>
+      <w:r>
+        <w:rPr>
+          <w:b/>
+          <w:bCs/>
+          <w:color w:val="000000" w:themeColor="text1"/>
+          <w:sz w:val="24"/>
+          <w:u w:val="single"/>
+        </w:rPr>
+        <w:t>H</w:t>
+      </w:r>
+      <w:r>
+        <w:rPr>
+          <w:rFonts w:hint="eastAsia"/>
+          <w:b/>
+          <w:bCs/>
+          <w:color w:val="000000" w:themeColor="text1"/>
+          <w:sz w:val="24"/>
+          <w:u w:val="single"/>
+        </w:rPr>
+        <w:t>ardware</w:t>
+      </w:r>
+    </w:p>
+    <w:p>
+      <w:pPr>
+        <w:pStyle w:val="a9"/>
+        <w:ind w:left="432"/>
+        <w:rPr>
+          <w:b/>
+          <w:bCs/>
+        </w:rPr>
+      </w:pPr>
+      <w:r>
+        <w:rPr>
+          <w:rFonts w:hint="eastAsia"/>
+          <w:b/>
+          <w:bCs/>
+          <w:color w:val="000000" w:themeColor="text1"/>
+          <w:sz w:val="24"/>
+          <w:u w:val="single"/>
+        </w:rPr>
+        <w:lastRenderedPageBreak/>
+        <w:t>(1)</w:t>
+      </w:r>
+      <w:r>
+        <w:rPr>
+          <w:rFonts w:hint="eastAsia"/>
+          <w:b/>
+          <w:bCs/>
+        </w:rPr>
+        <w:t xml:space="preserve"> </w:t>
+      </w:r>
+      <w:r>
+        <w:rPr>
+          <w:b/>
+          <w:bCs/>
+        </w:rPr>
+        <w:t xml:space="preserve"> </w:t>
+      </w:r>
+      <w:proofErr w:type="spellStart"/>
+      <w:r>
+        <w:rPr>
+          <w:b/>
+          <w:bCs/>
+        </w:rPr>
+        <w:t>iMAC</w:t>
+      </w:r>
+      <w:proofErr w:type="spellEnd"/>
+      <w:r>
+        <w:rPr>
+          <w:b/>
+          <w:bCs/>
+        </w:rPr>
+        <w:t xml:space="preserve"> </w:t>
+      </w:r>
+    </w:p>
+    <w:p>
+      <w:pPr>
+        <w:pStyle w:val="a9"/>
+        <w:ind w:left="432"/>
+        <w:rPr>
+          <w:b/>
+          <w:bCs/>
+        </w:rPr>
+      </w:pPr>
+      <w:r>
+        <w:rPr>
+          <w:b/>
+          <w:bCs/>
+          <w:color w:val="000000" w:themeColor="text1"/>
+          <w:sz w:val="24"/>
+        </w:rPr>
+        <w:t>Apple M3 Pro</w:t>
+      </w:r>
+      <w:r>
+        <w:rPr>
+          <w:b/>
+          <w:bCs/>
+        </w:rPr>
+        <w:t xml:space="preserve"> </w:t>
+      </w:r>
+    </w:p>
+    <w:p>
+      <w:pPr>
+        <w:pStyle w:val="a9"/>
+        <w:ind w:left="432"/>
+        <w:rPr>
+          <w:b/>
+          <w:bCs/>
+        </w:rPr>
+      </w:pPr>
+      <w:r>
+        <w:rPr>
+          <w:rFonts w:hint="eastAsia"/>
+          <w:b/>
+          <w:bCs/>
+        </w:rPr>
+        <w:t>18</w:t>
+      </w:r>
+      <w:r>
+        <w:rPr>
+          <w:b/>
+          <w:bCs/>
+        </w:rPr>
+        <w:t xml:space="preserve">GB of 1600MHz LPDDR3 onboard memory </w:t>
+      </w:r>
+    </w:p>
+    <w:p>
+      <w:pPr>
+        <w:pStyle w:val="a9"/>
+        <w:ind w:left="432"/>
+        <w:rPr>
+          <w:b/>
+          <w:bCs/>
+          <w:color w:val="000000" w:themeColor="text1"/>
+          <w:sz w:val="24"/>
+          <w:u w:val="single"/>
+        </w:rPr>
+      </w:pPr>
+      <w:r>
+        <w:rPr>
+          <w:b/>
+          <w:bCs/>
+        </w:rPr>
+        <w:t>500GB (5400-rpm) hard drive</w:t>
+      </w:r>
+    </w:p>
+    <w:p>
+      <w:pPr>
+        <w:pStyle w:val="a9"/>
+        <w:numPr>
+          <w:ilvl w:val="0"/>
+          <w:numId w:val="10"/>
+        </w:numPr>
+        <w:rPr>
+          <w:rFonts w:hint="eastAsia"/>
+          <w:b/>
+          <w:bCs/>
+          <w:color w:val="000000" w:themeColor="text1"/>
+          <w:sz w:val="24"/>
+        </w:rPr>
+      </w:pPr>
+      <w:r>
+        <w:rPr>
+          <w:rFonts w:hint="eastAsia"/>
+          <w:b/>
+          <w:bCs/>
+          <w:color w:val="000000" w:themeColor="text1"/>
+          <w:sz w:val="24"/>
+        </w:rPr>
+        <w:t>MECHREVO</w:t>
+      </w:r>
+    </w:p>
+    <w:p>
+      <w:pPr>
+        <w:pStyle w:val="a9"/>
+        <w:ind w:left="432"/>
+        <w:rPr>
+          <w:b/>
+          <w:bCs/>
+          <w:color w:val="000000" w:themeColor="text1"/>
+          <w:sz w:val="24"/>
+        </w:rPr>
+      </w:pPr>
+      <w:r>
+        <w:rPr>
+          <w:b/>
+          <w:bCs/>
+          <w:color w:val="000000" w:themeColor="text1"/>
+          <w:sz w:val="24"/>
+        </w:rPr>
+        <w:t>AMD Ryzen 7 8845H w/ Radeon 780M Graphics   3.80 GHz</w:t>
+      </w:r>
+    </w:p>
+    <w:p>
+      <w:pPr>
+        <w:pStyle w:val="a9"/>
+        <w:ind w:left="432"/>
+        <w:rPr>
+          <w:rFonts w:hint="eastAsia"/>
+          <w:b/>
+          <w:bCs/>
+          <w:color w:val="000000" w:themeColor="text1"/>
+          <w:sz w:val="24"/>
+        </w:rPr>
+      </w:pPr>
+      <w:r>
+        <w:rPr>
+          <w:rFonts w:hint="eastAsia"/>
+          <w:b/>
+          <w:bCs/>
+          <w:color w:val="000000" w:themeColor="text1"/>
+          <w:sz w:val="24"/>
+        </w:rPr>
+        <w:t xml:space="preserve">RAM </w:t>
+      </w:r>
+      <w:r>
+        <w:rPr>
+          <w:b/>
+          <w:bCs/>
+          <w:color w:val="000000" w:themeColor="text1"/>
+          <w:sz w:val="24"/>
+        </w:rPr>
+        <w:t>24GB DDR5 5600MHz</w:t>
+      </w:r>
+    </w:p>
+    <w:p>
+      <w:pPr>
+        <w:pStyle w:val="a9"/>
+        <w:ind w:left="432"/>
+        <w:rPr>
+          <w:rFonts w:hint="eastAsia"/>
+          <w:b/>
+          <w:bCs/>
+        </w:rPr>
+      </w:pPr>
+      <w:r>
+        <w:rPr>
+          <w:rFonts w:hint="eastAsia"/>
+          <w:b/>
+          <w:bCs/>
+          <w:color w:val="000000" w:themeColor="text1"/>
+          <w:sz w:val="24"/>
+          <w:u w:val="single"/>
+        </w:rPr>
+        <w:t>(1)</w:t>
+      </w:r>
+      <w:r>
+        <w:rPr>
+          <w:b/>
+          <w:bCs/>
+        </w:rPr>
+        <w:t xml:space="preserve"> </w:t>
+      </w:r>
+      <w:r>
+        <w:rPr>
+          <w:rFonts w:hint="eastAsia"/>
+          <w:b/>
+          <w:bCs/>
+        </w:rPr>
+        <w:t>LENOVO</w:t>
+      </w:r>
+    </w:p>
+    <w:p>
+      <w:pPr>
+        <w:pStyle w:val="a9"/>
+        <w:ind w:left="432"/>
+        <w:rPr>
+          <w:b/>
+          <w:bCs/>
+          <w:color w:val="000000" w:themeColor="text1"/>
+          <w:sz w:val="24"/>
+          <w:u w:val="single"/>
+        </w:rPr>
+      </w:pPr>
+      <w:r>
+        <w:rPr>
+          <w:b/>
+          <w:bCs/>
+          <w:color w:val="000000" w:themeColor="text1"/>
+          <w:sz w:val="24"/>
+        </w:rPr>
+        <w:t>AMD Ryzen 7 8845H w/ Radeon 780M Graphics   3.80 GHz</w:t>
+      </w:r>
+    </w:p>
+    <w:p>
+      <w:pPr>
+        <w:pStyle w:val="a9"/>
+        <w:ind w:left="432"/>
+        <w:rPr>
+          <w:rFonts w:hint="eastAsia"/>
+          <w:b/>
+          <w:bCs/>
+          <w:color w:val="000000" w:themeColor="text1"/>
+          <w:sz w:val="24"/>
+          <w:u w:val="single"/>
+        </w:rPr>
+      </w:pPr>
+      <w:r>
+        <w:rPr>
+          <w:b/>
+          <w:bCs/>
+          <w:color w:val="000000" w:themeColor="text1"/>
+          <w:sz w:val="24"/>
+        </w:rPr>
+        <w:t>RAM</w:t>
+      </w:r>
+      <w:r>
+        <w:rPr>
+          <w:rFonts w:hint="eastAsia"/>
+          <w:b/>
+          <w:bCs/>
+          <w:color w:val="000000" w:themeColor="text1"/>
+          <w:sz w:val="24"/>
+        </w:rPr>
+        <w:t xml:space="preserve"> </w:t>
+      </w:r>
+      <w:r>
+        <w:rPr>
+          <w:b/>
+          <w:bCs/>
+          <w:color w:val="000000" w:themeColor="text1"/>
+          <w:sz w:val="24"/>
+        </w:rPr>
+        <w:t>32.0 GB</w:t>
+      </w:r>
+      <w:r>
+        <w:rPr>
+          <w:b/>
+          <w:bCs/>
+          <w:color w:val="000000" w:themeColor="text1"/>
+          <w:sz w:val="24"/>
+        </w:rPr>
+        <w:t xml:space="preserve"> </w:t>
+      </w:r>
+      <w:r>
+        <w:rPr>
+          <w:b/>
+          <w:bCs/>
+          <w:color w:val="000000" w:themeColor="text1"/>
+          <w:sz w:val="24"/>
+        </w:rPr>
+        <w:t>DDR5 5600MHz</w:t>
+      </w:r>
+    </w:p>
+    <w:p>
+      <w:pPr>
+        <w:pStyle w:val="a9"/>
+        <w:ind w:left="432"/>
+        <w:rPr>
+          <w:rFonts w:hint="eastAsia"/>
+          <w:b/>
+          <w:bCs/>
+          <w:color w:val="000000" w:themeColor="text1"/>
+          <w:sz w:val="24"/>
+          <w:u w:val="single"/>
+        </w:rPr>
+      </w:pPr>
+    </w:p>
+    <w:p>
+      <w:pPr>
+        <w:pStyle w:val="a9"/>
+        <w:ind w:left="432"/>
+        <w:rPr>
+          <w:b/>
+          <w:bCs/>
+          <w:color w:val="000000" w:themeColor="text1"/>
+          <w:sz w:val="24"/>
+          <w:u w:val="single"/>
+        </w:rPr>
+      </w:pPr>
+      <w:r>
+        <w:rPr>
+          <w:rFonts w:hint="eastAsia"/>
+          <w:b/>
+          <w:bCs/>
+          <w:color w:val="000000" w:themeColor="text1"/>
+          <w:sz w:val="24"/>
+          <w:u w:val="single"/>
+        </w:rPr>
+        <w:t>Network</w:t>
+      </w:r>
+    </w:p>
+    <w:p>
+      <w:pPr>
+        <w:pStyle w:val="a9"/>
+        <w:ind w:left="432"/>
+        <w:rPr>
+          <w:b/>
+          <w:bCs/>
+          <w:color w:val="000000" w:themeColor="text1"/>
+          <w:sz w:val="24"/>
+        </w:rPr>
+      </w:pPr>
+      <w:r>
+        <w:rPr>
+          <w:rFonts w:hint="eastAsia"/>
+          <w:b/>
+          <w:bCs/>
+          <w:color w:val="000000" w:themeColor="text1"/>
+          <w:sz w:val="24"/>
+        </w:rPr>
+        <w:t xml:space="preserve">WLAN: </w:t>
+      </w:r>
+      <w:proofErr w:type="spellStart"/>
+      <w:r>
+        <w:rPr>
+          <w:b/>
+          <w:bCs/>
+          <w:color w:val="000000" w:themeColor="text1"/>
+          <w:sz w:val="24"/>
+        </w:rPr>
+        <w:t>eduroam</w:t>
+      </w:r>
+      <w:proofErr w:type="spellEnd"/>
+    </w:p>
+    <w:p>
+      <w:pPr>
+        <w:pStyle w:val="a9"/>
+        <w:ind w:left="432"/>
+        <w:rPr>
+          <w:rFonts w:hint="eastAsia"/>
+          <w:b/>
+          <w:bCs/>
+          <w:color w:val="000000" w:themeColor="text1"/>
+          <w:sz w:val="24"/>
+        </w:rPr>
+      </w:pPr>
+    </w:p>
+    <w:p>
+      <w:pPr>
+        <w:pStyle w:val="a9"/>
+        <w:ind w:left="432"/>
+        <w:rPr>
+          <w:b/>
+          <w:bCs/>
+          <w:color w:val="000000" w:themeColor="text1"/>
+          <w:sz w:val="24"/>
+          <w:u w:val="single"/>
+        </w:rPr>
+      </w:pPr>
+      <w:r>
+        <w:rPr>
+          <w:rFonts w:hint="eastAsia"/>
+          <w:b/>
+          <w:bCs/>
+          <w:color w:val="000000" w:themeColor="text1"/>
+          <w:sz w:val="24"/>
+          <w:u w:val="single"/>
+        </w:rPr>
+        <w:t>Software</w:t>
+      </w:r>
+    </w:p>
+    <w:p>
+      <w:pPr>
+        <w:pStyle w:val="a9"/>
+        <w:ind w:left="432"/>
+        <w:rPr>
+          <w:rFonts w:hint="eastAsia"/>
+          <w:b/>
+          <w:bCs/>
+          <w:color w:val="000000" w:themeColor="text1"/>
+          <w:sz w:val="24"/>
+        </w:rPr>
+      </w:pPr>
+      <w:r>
+        <w:rPr>
+          <w:b/>
+          <w:bCs/>
+          <w:color w:val="000000" w:themeColor="text1"/>
+          <w:sz w:val="24"/>
+        </w:rPr>
+        <w:t xml:space="preserve">IntelliJ IDEA </w:t>
+      </w:r>
     </w:p>
     <w:p>
       <w:pPr>
@@ -912,6 +2077,2975 @@
         <w:t>Test Cases</w:t>
       </w:r>
     </w:p>
+    <w:tbl>
+      <w:tblPr>
+        <w:tblStyle w:val="af2"/>
+        <w:tblW w:w="0" w:type="auto"/>
+        <w:tblLook w:val="04A0" w:firstRow="1" w:lastRow="0" w:firstColumn="1" w:lastColumn="0" w:noHBand="0" w:noVBand="1"/>
+      </w:tblPr>
+      <w:tblGrid>
+        <w:gridCol w:w="843"/>
+        <w:gridCol w:w="1137"/>
+        <w:gridCol w:w="2410"/>
+        <w:gridCol w:w="1134"/>
+        <w:gridCol w:w="992"/>
+        <w:gridCol w:w="1015"/>
+        <w:gridCol w:w="765"/>
+      </w:tblGrid>
+      <w:tr>
+        <w:tc>
+          <w:tcPr>
+            <w:tcW w:w="843" w:type="dxa"/>
+            <w:vAlign w:val="center"/>
+          </w:tcPr>
+          <w:p>
+            <w:pPr>
+              <w:wordWrap w:val="0"/>
+              <w:rPr>
+                <w:rFonts w:hint="eastAsia"/>
+                <w:b/>
+                <w:bCs/>
+                <w:sz w:val="16"/>
+                <w:szCs w:val="18"/>
+              </w:rPr>
+            </w:pPr>
+            <w:r>
+              <w:rPr>
+                <w:rFonts w:hint="eastAsia"/>
+                <w:b/>
+                <w:bCs/>
+                <w:sz w:val="16"/>
+                <w:szCs w:val="18"/>
+              </w:rPr>
+              <w:t>Test Number</w:t>
+            </w:r>
+          </w:p>
+        </w:tc>
+        <w:tc>
+          <w:tcPr>
+            <w:tcW w:w="1137" w:type="dxa"/>
+            <w:vAlign w:val="center"/>
+          </w:tcPr>
+          <w:p>
+            <w:pPr>
+              <w:wordWrap w:val="0"/>
+              <w:rPr>
+                <w:rFonts w:hint="eastAsia"/>
+                <w:b/>
+                <w:bCs/>
+                <w:sz w:val="16"/>
+                <w:szCs w:val="18"/>
+              </w:rPr>
+            </w:pPr>
+            <w:r>
+              <w:rPr>
+                <w:rFonts w:hint="eastAsia"/>
+                <w:b/>
+                <w:bCs/>
+                <w:sz w:val="16"/>
+                <w:szCs w:val="18"/>
+              </w:rPr>
+              <w:t>Test Name</w:t>
+            </w:r>
+          </w:p>
+        </w:tc>
+        <w:tc>
+          <w:tcPr>
+            <w:tcW w:w="2410" w:type="dxa"/>
+            <w:vAlign w:val="center"/>
+          </w:tcPr>
+          <w:p>
+            <w:pPr>
+              <w:wordWrap w:val="0"/>
+              <w:rPr>
+                <w:rFonts w:hint="eastAsia"/>
+                <w:b/>
+                <w:bCs/>
+                <w:sz w:val="16"/>
+                <w:szCs w:val="18"/>
+              </w:rPr>
+            </w:pPr>
+            <w:r>
+              <w:rPr>
+                <w:rFonts w:hint="eastAsia"/>
+                <w:b/>
+                <w:bCs/>
+                <w:sz w:val="16"/>
+                <w:szCs w:val="18"/>
+              </w:rPr>
+              <w:t>Purpose of Test</w:t>
+            </w:r>
+          </w:p>
+        </w:tc>
+        <w:tc>
+          <w:tcPr>
+            <w:tcW w:w="1134" w:type="dxa"/>
+            <w:vAlign w:val="center"/>
+          </w:tcPr>
+          <w:p>
+            <w:pPr>
+              <w:wordWrap w:val="0"/>
+              <w:rPr>
+                <w:rFonts w:hint="eastAsia"/>
+                <w:b/>
+                <w:bCs/>
+                <w:sz w:val="16"/>
+                <w:szCs w:val="18"/>
+              </w:rPr>
+            </w:pPr>
+            <w:r>
+              <w:rPr>
+                <w:rFonts w:hint="eastAsia"/>
+                <w:b/>
+                <w:bCs/>
+                <w:sz w:val="16"/>
+                <w:szCs w:val="18"/>
+              </w:rPr>
+              <w:t>Input</w:t>
+            </w:r>
+          </w:p>
+        </w:tc>
+        <w:tc>
+          <w:tcPr>
+            <w:tcW w:w="992" w:type="dxa"/>
+            <w:vAlign w:val="center"/>
+          </w:tcPr>
+          <w:p>
+            <w:pPr>
+              <w:wordWrap w:val="0"/>
+              <w:rPr>
+                <w:rFonts w:hint="eastAsia"/>
+                <w:b/>
+                <w:bCs/>
+                <w:sz w:val="16"/>
+                <w:szCs w:val="18"/>
+              </w:rPr>
+            </w:pPr>
+            <w:r>
+              <w:rPr>
+                <w:b/>
+                <w:bCs/>
+                <w:sz w:val="16"/>
+                <w:szCs w:val="18"/>
+              </w:rPr>
+              <w:t>E</w:t>
+            </w:r>
+            <w:r>
+              <w:rPr>
+                <w:rFonts w:hint="eastAsia"/>
+                <w:b/>
+                <w:bCs/>
+                <w:sz w:val="16"/>
+                <w:szCs w:val="18"/>
+              </w:rPr>
+              <w:t>xpected Output</w:t>
+            </w:r>
+          </w:p>
+        </w:tc>
+        <w:tc>
+          <w:tcPr>
+            <w:tcW w:w="1015" w:type="dxa"/>
+            <w:vAlign w:val="center"/>
+          </w:tcPr>
+          <w:p>
+            <w:pPr>
+              <w:wordWrap w:val="0"/>
+              <w:rPr>
+                <w:b/>
+                <w:bCs/>
+                <w:sz w:val="16"/>
+                <w:szCs w:val="18"/>
+              </w:rPr>
+            </w:pPr>
+            <w:proofErr w:type="gramStart"/>
+            <w:r>
+              <w:rPr>
+                <w:rFonts w:hint="eastAsia"/>
+                <w:b/>
+                <w:bCs/>
+                <w:sz w:val="16"/>
+                <w:szCs w:val="18"/>
+              </w:rPr>
+              <w:t>Actual</w:t>
+            </w:r>
+            <w:proofErr w:type="gramEnd"/>
+            <w:r>
+              <w:rPr>
+                <w:rFonts w:hint="eastAsia"/>
+                <w:b/>
+                <w:bCs/>
+                <w:sz w:val="16"/>
+                <w:szCs w:val="18"/>
+              </w:rPr>
+              <w:t xml:space="preserve"> </w:t>
+            </w:r>
+          </w:p>
+          <w:p>
+            <w:pPr>
+              <w:wordWrap w:val="0"/>
+              <w:rPr>
+                <w:rFonts w:hint="eastAsia"/>
+                <w:b/>
+                <w:bCs/>
+                <w:sz w:val="16"/>
+                <w:szCs w:val="18"/>
+              </w:rPr>
+            </w:pPr>
+            <w:r>
+              <w:rPr>
+                <w:rFonts w:hint="eastAsia"/>
+                <w:b/>
+                <w:bCs/>
+                <w:sz w:val="16"/>
+                <w:szCs w:val="18"/>
+              </w:rPr>
+              <w:t>Output</w:t>
+            </w:r>
+          </w:p>
+        </w:tc>
+        <w:tc>
+          <w:tcPr>
+            <w:tcW w:w="765" w:type="dxa"/>
+            <w:vAlign w:val="center"/>
+          </w:tcPr>
+          <w:p>
+            <w:pPr>
+              <w:wordWrap w:val="0"/>
+              <w:rPr>
+                <w:rFonts w:hint="eastAsia"/>
+                <w:b/>
+                <w:bCs/>
+                <w:sz w:val="16"/>
+                <w:szCs w:val="18"/>
+              </w:rPr>
+            </w:pPr>
+            <w:r>
+              <w:rPr>
+                <w:rFonts w:hint="eastAsia"/>
+                <w:b/>
+                <w:bCs/>
+                <w:sz w:val="16"/>
+                <w:szCs w:val="18"/>
+              </w:rPr>
+              <w:t>Status</w:t>
+            </w:r>
+          </w:p>
+        </w:tc>
+      </w:tr>
+      <w:tr>
+        <w:tc>
+          <w:tcPr>
+            <w:tcW w:w="843" w:type="dxa"/>
+            <w:vAlign w:val="center"/>
+          </w:tcPr>
+          <w:p>
+            <w:pPr>
+              <w:wordWrap w:val="0"/>
+              <w:rPr>
+                <w:rFonts w:hint="eastAsia"/>
+                <w:b/>
+                <w:bCs/>
+                <w:sz w:val="16"/>
+                <w:szCs w:val="18"/>
+              </w:rPr>
+            </w:pPr>
+            <w:r>
+              <w:rPr>
+                <w:rFonts w:hint="eastAsia"/>
+                <w:b/>
+                <w:bCs/>
+                <w:sz w:val="16"/>
+                <w:szCs w:val="18"/>
+              </w:rPr>
+              <w:t>0001</w:t>
+            </w:r>
+          </w:p>
+        </w:tc>
+        <w:tc>
+          <w:tcPr>
+            <w:tcW w:w="1137" w:type="dxa"/>
+            <w:vAlign w:val="center"/>
+          </w:tcPr>
+          <w:p>
+            <w:pPr>
+              <w:wordWrap w:val="0"/>
+              <w:rPr>
+                <w:rFonts w:hint="eastAsia"/>
+                <w:b/>
+                <w:bCs/>
+                <w:sz w:val="16"/>
+                <w:szCs w:val="18"/>
+              </w:rPr>
+            </w:pPr>
+            <w:r>
+              <w:rPr>
+                <w:b/>
+                <w:bCs/>
+                <w:sz w:val="16"/>
+                <w:szCs w:val="18"/>
+              </w:rPr>
+              <w:t>testPriceWhenPassengerIsBetween1</w:t>
+            </w:r>
+            <w:r>
+              <w:rPr>
+                <w:b/>
+                <w:bCs/>
+                <w:sz w:val="16"/>
+                <w:szCs w:val="18"/>
+              </w:rPr>
+              <w:lastRenderedPageBreak/>
+              <w:t>And15</w:t>
+            </w:r>
+          </w:p>
+        </w:tc>
+        <w:tc>
+          <w:tcPr>
+            <w:tcW w:w="2410" w:type="dxa"/>
+            <w:vAlign w:val="center"/>
+          </w:tcPr>
+          <w:p>
+            <w:pPr>
+              <w:wordWrap w:val="0"/>
+              <w:rPr>
+                <w:rFonts w:hint="eastAsia"/>
+                <w:b/>
+                <w:bCs/>
+                <w:sz w:val="16"/>
+                <w:szCs w:val="18"/>
+              </w:rPr>
+            </w:pPr>
+            <w:r>
+              <w:rPr>
+                <w:b/>
+                <w:bCs/>
+                <w:sz w:val="16"/>
+                <w:szCs w:val="18"/>
+              </w:rPr>
+              <w:lastRenderedPageBreak/>
+              <w:t>validate ticket price when passenger is between 1 and 15</w:t>
+            </w:r>
+          </w:p>
+        </w:tc>
+        <w:tc>
+          <w:tcPr>
+            <w:tcW w:w="1134" w:type="dxa"/>
+            <w:vAlign w:val="center"/>
+          </w:tcPr>
+          <w:p>
+            <w:pPr>
+              <w:wordWrap w:val="0"/>
+              <w:rPr>
+                <w:b/>
+                <w:bCs/>
+                <w:sz w:val="16"/>
+                <w:szCs w:val="18"/>
+              </w:rPr>
+            </w:pPr>
+            <w:r>
+              <w:rPr>
+                <w:rFonts w:hint="eastAsia"/>
+                <w:b/>
+                <w:bCs/>
+                <w:sz w:val="16"/>
+                <w:szCs w:val="18"/>
+              </w:rPr>
+              <w:t>14</w:t>
+            </w:r>
+          </w:p>
+        </w:tc>
+        <w:tc>
+          <w:tcPr>
+            <w:tcW w:w="992" w:type="dxa"/>
+            <w:vAlign w:val="center"/>
+          </w:tcPr>
+          <w:p>
+            <w:pPr>
+              <w:wordWrap w:val="0"/>
+              <w:rPr>
+                <w:b/>
+                <w:bCs/>
+                <w:sz w:val="16"/>
+                <w:szCs w:val="18"/>
+              </w:rPr>
+            </w:pPr>
+            <w:r>
+              <w:rPr>
+                <w:rFonts w:hint="eastAsia"/>
+                <w:b/>
+                <w:bCs/>
+                <w:sz w:val="16"/>
+                <w:szCs w:val="18"/>
+              </w:rPr>
+              <w:t>5</w:t>
+            </w:r>
+          </w:p>
+        </w:tc>
+        <w:tc>
+          <w:tcPr>
+            <w:tcW w:w="1015" w:type="dxa"/>
+            <w:vAlign w:val="center"/>
+          </w:tcPr>
+          <w:p>
+            <w:pPr>
+              <w:wordWrap w:val="0"/>
+              <w:rPr>
+                <w:b/>
+                <w:bCs/>
+                <w:sz w:val="16"/>
+                <w:szCs w:val="18"/>
+              </w:rPr>
+            </w:pPr>
+            <w:r>
+              <w:rPr>
+                <w:rFonts w:hint="eastAsia"/>
+                <w:b/>
+                <w:bCs/>
+                <w:sz w:val="16"/>
+                <w:szCs w:val="18"/>
+              </w:rPr>
+              <w:t>5</w:t>
+            </w:r>
+          </w:p>
+        </w:tc>
+        <w:tc>
+          <w:tcPr>
+            <w:tcW w:w="765" w:type="dxa"/>
+            <w:vAlign w:val="center"/>
+          </w:tcPr>
+          <w:p>
+            <w:pPr>
+              <w:wordWrap w:val="0"/>
+              <w:rPr>
+                <w:b/>
+                <w:bCs/>
+                <w:sz w:val="16"/>
+                <w:szCs w:val="18"/>
+              </w:rPr>
+            </w:pPr>
+            <w:r>
+              <w:rPr>
+                <w:rFonts w:hint="eastAsia"/>
+                <w:b/>
+                <w:bCs/>
+                <w:sz w:val="16"/>
+                <w:szCs w:val="18"/>
+              </w:rPr>
+              <w:t>Pass</w:t>
+            </w:r>
+          </w:p>
+        </w:tc>
+      </w:tr>
+      <w:tr>
+        <w:tc>
+          <w:tcPr>
+            <w:tcW w:w="843" w:type="dxa"/>
+            <w:vAlign w:val="center"/>
+          </w:tcPr>
+          <w:p>
+            <w:pPr>
+              <w:wordWrap w:val="0"/>
+              <w:rPr>
+                <w:b/>
+                <w:bCs/>
+                <w:sz w:val="16"/>
+                <w:szCs w:val="18"/>
+              </w:rPr>
+            </w:pPr>
+            <w:r>
+              <w:rPr>
+                <w:rFonts w:hint="eastAsia"/>
+                <w:b/>
+                <w:bCs/>
+                <w:sz w:val="16"/>
+                <w:szCs w:val="18"/>
+              </w:rPr>
+              <w:t>0002</w:t>
+            </w:r>
+          </w:p>
+        </w:tc>
+        <w:tc>
+          <w:tcPr>
+            <w:tcW w:w="1137" w:type="dxa"/>
+            <w:vAlign w:val="center"/>
+          </w:tcPr>
+          <w:p>
+            <w:pPr>
+              <w:wordWrap w:val="0"/>
+              <w:rPr>
+                <w:rFonts w:hint="eastAsia"/>
+                <w:b/>
+                <w:bCs/>
+                <w:sz w:val="16"/>
+                <w:szCs w:val="18"/>
+              </w:rPr>
+            </w:pPr>
+            <w:r>
+              <w:rPr>
+                <w:b/>
+                <w:bCs/>
+                <w:sz w:val="16"/>
+                <w:szCs w:val="18"/>
+              </w:rPr>
+              <w:t>testPriceWhenPassengerOver60</w:t>
+            </w:r>
+          </w:p>
+        </w:tc>
+        <w:tc>
+          <w:tcPr>
+            <w:tcW w:w="2410" w:type="dxa"/>
+            <w:vAlign w:val="center"/>
+          </w:tcPr>
+          <w:p>
+            <w:pPr>
+              <w:wordWrap w:val="0"/>
+              <w:rPr>
+                <w:rFonts w:hint="eastAsia"/>
+                <w:b/>
+                <w:bCs/>
+                <w:sz w:val="16"/>
+                <w:szCs w:val="18"/>
+              </w:rPr>
+            </w:pPr>
+            <w:r>
+              <w:rPr>
+                <w:b/>
+                <w:bCs/>
+                <w:sz w:val="16"/>
+                <w:szCs w:val="18"/>
+              </w:rPr>
+              <w:t>validate ticket price when passenger is over 60</w:t>
+            </w:r>
+          </w:p>
+        </w:tc>
+        <w:tc>
+          <w:tcPr>
+            <w:tcW w:w="1134" w:type="dxa"/>
+            <w:vAlign w:val="center"/>
+          </w:tcPr>
+          <w:p>
+            <w:pPr>
+              <w:wordWrap w:val="0"/>
+              <w:rPr>
+                <w:b/>
+                <w:bCs/>
+                <w:sz w:val="16"/>
+                <w:szCs w:val="18"/>
+              </w:rPr>
+            </w:pPr>
+            <w:r>
+              <w:rPr>
+                <w:rFonts w:hint="eastAsia"/>
+                <w:b/>
+                <w:bCs/>
+                <w:sz w:val="16"/>
+                <w:szCs w:val="18"/>
+              </w:rPr>
+              <w:t>60</w:t>
+            </w:r>
+          </w:p>
+        </w:tc>
+        <w:tc>
+          <w:tcPr>
+            <w:tcW w:w="992" w:type="dxa"/>
+            <w:vAlign w:val="center"/>
+          </w:tcPr>
+          <w:p>
+            <w:pPr>
+              <w:wordWrap w:val="0"/>
+              <w:rPr>
+                <w:b/>
+                <w:bCs/>
+                <w:sz w:val="16"/>
+                <w:szCs w:val="18"/>
+              </w:rPr>
+            </w:pPr>
+            <w:r>
+              <w:rPr>
+                <w:rFonts w:hint="eastAsia"/>
+                <w:b/>
+                <w:bCs/>
+                <w:sz w:val="16"/>
+                <w:szCs w:val="18"/>
+              </w:rPr>
+              <w:t>0</w:t>
+            </w:r>
+          </w:p>
+        </w:tc>
+        <w:tc>
+          <w:tcPr>
+            <w:tcW w:w="1015" w:type="dxa"/>
+            <w:vAlign w:val="center"/>
+          </w:tcPr>
+          <w:p>
+            <w:pPr>
+              <w:wordWrap w:val="0"/>
+              <w:rPr>
+                <w:b/>
+                <w:bCs/>
+                <w:sz w:val="16"/>
+                <w:szCs w:val="18"/>
+              </w:rPr>
+            </w:pPr>
+            <w:r>
+              <w:rPr>
+                <w:rFonts w:hint="eastAsia"/>
+                <w:b/>
+                <w:bCs/>
+                <w:sz w:val="16"/>
+                <w:szCs w:val="18"/>
+              </w:rPr>
+              <w:t>0</w:t>
+            </w:r>
+          </w:p>
+        </w:tc>
+        <w:tc>
+          <w:tcPr>
+            <w:tcW w:w="765" w:type="dxa"/>
+            <w:vAlign w:val="center"/>
+          </w:tcPr>
+          <w:p>
+            <w:pPr>
+              <w:wordWrap w:val="0"/>
+              <w:rPr>
+                <w:b/>
+                <w:bCs/>
+                <w:sz w:val="16"/>
+                <w:szCs w:val="18"/>
+              </w:rPr>
+            </w:pPr>
+            <w:r>
+              <w:rPr>
+                <w:rFonts w:hint="eastAsia"/>
+                <w:b/>
+                <w:bCs/>
+                <w:sz w:val="16"/>
+                <w:szCs w:val="18"/>
+              </w:rPr>
+              <w:t>Pass</w:t>
+            </w:r>
+          </w:p>
+        </w:tc>
+      </w:tr>
+      <w:tr>
+        <w:tc>
+          <w:tcPr>
+            <w:tcW w:w="843" w:type="dxa"/>
+            <w:vAlign w:val="center"/>
+          </w:tcPr>
+          <w:p>
+            <w:pPr>
+              <w:wordWrap w:val="0"/>
+              <w:rPr>
+                <w:b/>
+                <w:bCs/>
+                <w:sz w:val="16"/>
+                <w:szCs w:val="18"/>
+              </w:rPr>
+            </w:pPr>
+            <w:r>
+              <w:rPr>
+                <w:rFonts w:hint="eastAsia"/>
+                <w:b/>
+                <w:bCs/>
+                <w:sz w:val="16"/>
+                <w:szCs w:val="18"/>
+              </w:rPr>
+              <w:t>0003</w:t>
+            </w:r>
+          </w:p>
+        </w:tc>
+        <w:tc>
+          <w:tcPr>
+            <w:tcW w:w="1137" w:type="dxa"/>
+            <w:vAlign w:val="center"/>
+          </w:tcPr>
+          <w:p>
+            <w:pPr>
+              <w:wordWrap w:val="0"/>
+              <w:rPr>
+                <w:rFonts w:hint="eastAsia"/>
+                <w:b/>
+                <w:bCs/>
+                <w:sz w:val="16"/>
+                <w:szCs w:val="18"/>
+              </w:rPr>
+            </w:pPr>
+            <w:r>
+              <w:rPr>
+                <w:b/>
+                <w:bCs/>
+                <w:sz w:val="16"/>
+                <w:szCs w:val="18"/>
+              </w:rPr>
+              <w:t>testPriceWhenPassengerBetween15And60</w:t>
+            </w:r>
+          </w:p>
+        </w:tc>
+        <w:tc>
+          <w:tcPr>
+            <w:tcW w:w="2410" w:type="dxa"/>
+            <w:vAlign w:val="center"/>
+          </w:tcPr>
+          <w:p>
+            <w:pPr>
+              <w:wordWrap w:val="0"/>
+              <w:rPr>
+                <w:rFonts w:hint="eastAsia"/>
+                <w:b/>
+                <w:bCs/>
+                <w:sz w:val="16"/>
+                <w:szCs w:val="18"/>
+              </w:rPr>
+            </w:pPr>
+            <w:r>
+              <w:rPr>
+                <w:b/>
+                <w:bCs/>
+                <w:sz w:val="16"/>
+                <w:szCs w:val="18"/>
+              </w:rPr>
+              <w:t>validate ticket price when passenger is between 15 and 60</w:t>
+            </w:r>
+          </w:p>
+        </w:tc>
+        <w:tc>
+          <w:tcPr>
+            <w:tcW w:w="1134" w:type="dxa"/>
+            <w:vAlign w:val="center"/>
+          </w:tcPr>
+          <w:p>
+            <w:pPr>
+              <w:wordWrap w:val="0"/>
+              <w:rPr>
+                <w:b/>
+                <w:bCs/>
+                <w:sz w:val="16"/>
+                <w:szCs w:val="18"/>
+              </w:rPr>
+            </w:pPr>
+            <w:r>
+              <w:rPr>
+                <w:rFonts w:hint="eastAsia"/>
+                <w:b/>
+                <w:bCs/>
+                <w:sz w:val="16"/>
+                <w:szCs w:val="18"/>
+              </w:rPr>
+              <w:t>15</w:t>
+            </w:r>
+          </w:p>
+        </w:tc>
+        <w:tc>
+          <w:tcPr>
+            <w:tcW w:w="992" w:type="dxa"/>
+            <w:vAlign w:val="center"/>
+          </w:tcPr>
+          <w:p>
+            <w:pPr>
+              <w:wordWrap w:val="0"/>
+              <w:rPr>
+                <w:rFonts w:hint="eastAsia"/>
+                <w:b/>
+                <w:bCs/>
+                <w:sz w:val="16"/>
+                <w:szCs w:val="18"/>
+              </w:rPr>
+            </w:pPr>
+            <w:r>
+              <w:rPr>
+                <w:rFonts w:hint="eastAsia"/>
+                <w:b/>
+                <w:bCs/>
+                <w:sz w:val="16"/>
+                <w:szCs w:val="18"/>
+              </w:rPr>
+              <w:t>11</w:t>
+            </w:r>
+          </w:p>
+        </w:tc>
+        <w:tc>
+          <w:tcPr>
+            <w:tcW w:w="1015" w:type="dxa"/>
+            <w:vAlign w:val="center"/>
+          </w:tcPr>
+          <w:p>
+            <w:pPr>
+              <w:wordWrap w:val="0"/>
+              <w:rPr>
+                <w:rFonts w:hint="eastAsia"/>
+                <w:b/>
+                <w:bCs/>
+                <w:sz w:val="16"/>
+                <w:szCs w:val="18"/>
+              </w:rPr>
+            </w:pPr>
+            <w:r>
+              <w:rPr>
+                <w:rFonts w:hint="eastAsia"/>
+                <w:b/>
+                <w:bCs/>
+                <w:sz w:val="16"/>
+                <w:szCs w:val="18"/>
+              </w:rPr>
+              <w:t>11</w:t>
+            </w:r>
+          </w:p>
+        </w:tc>
+        <w:tc>
+          <w:tcPr>
+            <w:tcW w:w="765" w:type="dxa"/>
+            <w:vAlign w:val="center"/>
+          </w:tcPr>
+          <w:p>
+            <w:pPr>
+              <w:wordWrap w:val="0"/>
+              <w:rPr>
+                <w:rFonts w:hint="eastAsia"/>
+                <w:b/>
+                <w:bCs/>
+                <w:sz w:val="16"/>
+                <w:szCs w:val="18"/>
+              </w:rPr>
+            </w:pPr>
+            <w:r>
+              <w:rPr>
+                <w:rFonts w:hint="eastAsia"/>
+                <w:b/>
+                <w:bCs/>
+                <w:sz w:val="16"/>
+                <w:szCs w:val="18"/>
+              </w:rPr>
+              <w:t>Pass</w:t>
+            </w:r>
+          </w:p>
+        </w:tc>
+      </w:tr>
+      <w:tr>
+        <w:tc>
+          <w:tcPr>
+            <w:tcW w:w="843" w:type="dxa"/>
+            <w:vAlign w:val="center"/>
+          </w:tcPr>
+          <w:p>
+            <w:pPr>
+              <w:wordWrap w:val="0"/>
+              <w:rPr>
+                <w:b/>
+                <w:bCs/>
+                <w:sz w:val="16"/>
+                <w:szCs w:val="18"/>
+              </w:rPr>
+            </w:pPr>
+            <w:r>
+              <w:rPr>
+                <w:rFonts w:hint="eastAsia"/>
+                <w:b/>
+                <w:bCs/>
+                <w:sz w:val="16"/>
+                <w:szCs w:val="18"/>
+              </w:rPr>
+              <w:t>0004</w:t>
+            </w:r>
+          </w:p>
+        </w:tc>
+        <w:tc>
+          <w:tcPr>
+            <w:tcW w:w="1137" w:type="dxa"/>
+            <w:vAlign w:val="center"/>
+          </w:tcPr>
+          <w:p>
+            <w:pPr>
+              <w:wordWrap w:val="0"/>
+              <w:rPr>
+                <w:rFonts w:hint="eastAsia"/>
+                <w:b/>
+                <w:bCs/>
+                <w:sz w:val="16"/>
+                <w:szCs w:val="18"/>
+              </w:rPr>
+            </w:pPr>
+            <w:proofErr w:type="spellStart"/>
+            <w:r>
+              <w:rPr>
+                <w:b/>
+                <w:bCs/>
+                <w:sz w:val="16"/>
+                <w:szCs w:val="18"/>
+              </w:rPr>
+              <w:t>testEmail</w:t>
+            </w:r>
+            <w:proofErr w:type="spellEnd"/>
+          </w:p>
+        </w:tc>
+        <w:tc>
+          <w:tcPr>
+            <w:tcW w:w="2410" w:type="dxa"/>
+            <w:vAlign w:val="center"/>
+          </w:tcPr>
+          <w:p>
+            <w:pPr>
+              <w:wordWrap w:val="0"/>
+              <w:rPr>
+                <w:rFonts w:hint="eastAsia"/>
+                <w:b/>
+                <w:bCs/>
+                <w:sz w:val="16"/>
+                <w:szCs w:val="18"/>
+              </w:rPr>
+            </w:pPr>
+            <w:r>
+              <w:rPr>
+                <w:rFonts w:hint="eastAsia"/>
+                <w:b/>
+                <w:bCs/>
+                <w:sz w:val="16"/>
+                <w:szCs w:val="18"/>
+              </w:rPr>
+              <w:t>Test s</w:t>
+            </w:r>
+            <w:r>
+              <w:rPr>
+                <w:b/>
+                <w:bCs/>
+                <w:sz w:val="16"/>
+                <w:szCs w:val="18"/>
+              </w:rPr>
+              <w:t xml:space="preserve">et and </w:t>
+            </w:r>
+            <w:r>
+              <w:rPr>
+                <w:rFonts w:hint="eastAsia"/>
+                <w:b/>
+                <w:bCs/>
+                <w:sz w:val="16"/>
+                <w:szCs w:val="18"/>
+              </w:rPr>
+              <w:t>g</w:t>
+            </w:r>
+            <w:r>
+              <w:rPr>
+                <w:b/>
+                <w:bCs/>
+                <w:sz w:val="16"/>
+                <w:szCs w:val="18"/>
+              </w:rPr>
+              <w:t xml:space="preserve">et </w:t>
+            </w:r>
+            <w:r>
+              <w:rPr>
+                <w:rFonts w:hint="eastAsia"/>
+                <w:b/>
+                <w:bCs/>
+                <w:sz w:val="16"/>
+                <w:szCs w:val="18"/>
+              </w:rPr>
+              <w:t xml:space="preserve">method of </w:t>
+            </w:r>
+            <w:proofErr w:type="gramStart"/>
+            <w:r>
+              <w:rPr>
+                <w:b/>
+                <w:bCs/>
+                <w:sz w:val="16"/>
+                <w:szCs w:val="18"/>
+              </w:rPr>
+              <w:t>Email</w:t>
+            </w:r>
+            <w:proofErr w:type="gramEnd"/>
+          </w:p>
+        </w:tc>
+        <w:tc>
+          <w:tcPr>
+            <w:tcW w:w="1134" w:type="dxa"/>
+            <w:vAlign w:val="center"/>
+          </w:tcPr>
+          <w:p>
+            <w:pPr>
+              <w:wordWrap w:val="0"/>
+              <w:rPr>
+                <w:rFonts w:hint="eastAsia"/>
+                <w:b/>
+                <w:bCs/>
+                <w:sz w:val="16"/>
+                <w:szCs w:val="18"/>
+              </w:rPr>
+            </w:pPr>
+            <w:r>
+              <w:rPr>
+                <w:b/>
+                <w:bCs/>
+                <w:sz w:val="16"/>
+                <w:szCs w:val="18"/>
+              </w:rPr>
+              <w:t>test@example.com</w:t>
+            </w:r>
+          </w:p>
+        </w:tc>
+        <w:tc>
+          <w:tcPr>
+            <w:tcW w:w="992" w:type="dxa"/>
+            <w:vAlign w:val="center"/>
+          </w:tcPr>
+          <w:p>
+            <w:pPr>
+              <w:wordWrap w:val="0"/>
+              <w:rPr>
+                <w:rFonts w:hint="eastAsia"/>
+                <w:b/>
+                <w:bCs/>
+                <w:sz w:val="16"/>
+                <w:szCs w:val="18"/>
+              </w:rPr>
+            </w:pPr>
+            <w:r>
+              <w:rPr>
+                <w:b/>
+                <w:bCs/>
+                <w:sz w:val="16"/>
+                <w:szCs w:val="18"/>
+              </w:rPr>
+              <w:t>test@example.com</w:t>
+            </w:r>
+          </w:p>
+        </w:tc>
+        <w:tc>
+          <w:tcPr>
+            <w:tcW w:w="1015" w:type="dxa"/>
+            <w:vAlign w:val="center"/>
+          </w:tcPr>
+          <w:p>
+            <w:pPr>
+              <w:wordWrap w:val="0"/>
+              <w:rPr>
+                <w:rFonts w:hint="eastAsia"/>
+                <w:b/>
+                <w:bCs/>
+                <w:sz w:val="16"/>
+                <w:szCs w:val="18"/>
+              </w:rPr>
+            </w:pPr>
+            <w:r>
+              <w:rPr>
+                <w:b/>
+                <w:bCs/>
+                <w:sz w:val="16"/>
+                <w:szCs w:val="18"/>
+              </w:rPr>
+              <w:t>test@example.com</w:t>
+            </w:r>
+          </w:p>
+        </w:tc>
+        <w:tc>
+          <w:tcPr>
+            <w:tcW w:w="765" w:type="dxa"/>
+            <w:vAlign w:val="center"/>
+          </w:tcPr>
+          <w:p>
+            <w:pPr>
+              <w:wordWrap w:val="0"/>
+              <w:rPr>
+                <w:b/>
+                <w:bCs/>
+                <w:sz w:val="16"/>
+                <w:szCs w:val="18"/>
+              </w:rPr>
+            </w:pPr>
+            <w:r>
+              <w:rPr>
+                <w:rFonts w:hint="eastAsia"/>
+                <w:b/>
+                <w:bCs/>
+                <w:sz w:val="16"/>
+                <w:szCs w:val="18"/>
+              </w:rPr>
+              <w:t>Pass</w:t>
+            </w:r>
+          </w:p>
+        </w:tc>
+      </w:tr>
+      <w:tr>
+        <w:tc>
+          <w:tcPr>
+            <w:tcW w:w="843" w:type="dxa"/>
+            <w:vAlign w:val="center"/>
+          </w:tcPr>
+          <w:p>
+            <w:pPr>
+              <w:wordWrap w:val="0"/>
+              <w:rPr>
+                <w:b/>
+                <w:bCs/>
+                <w:sz w:val="16"/>
+                <w:szCs w:val="18"/>
+              </w:rPr>
+            </w:pPr>
+            <w:r>
+              <w:rPr>
+                <w:rFonts w:hint="eastAsia"/>
+                <w:b/>
+                <w:bCs/>
+                <w:sz w:val="16"/>
+                <w:szCs w:val="18"/>
+              </w:rPr>
+              <w:t>0005</w:t>
+            </w:r>
+          </w:p>
+        </w:tc>
+        <w:tc>
+          <w:tcPr>
+            <w:tcW w:w="1137" w:type="dxa"/>
+            <w:vAlign w:val="center"/>
+          </w:tcPr>
+          <w:p>
+            <w:pPr>
+              <w:wordWrap w:val="0"/>
+              <w:rPr>
+                <w:rFonts w:hint="eastAsia"/>
+                <w:b/>
+                <w:bCs/>
+                <w:sz w:val="16"/>
+                <w:szCs w:val="18"/>
+              </w:rPr>
+            </w:pPr>
+            <w:proofErr w:type="spellStart"/>
+            <w:r>
+              <w:rPr>
+                <w:b/>
+                <w:bCs/>
+                <w:sz w:val="16"/>
+                <w:szCs w:val="18"/>
+              </w:rPr>
+              <w:t>testFirstName</w:t>
+            </w:r>
+            <w:proofErr w:type="spellEnd"/>
+          </w:p>
+        </w:tc>
+        <w:tc>
+          <w:tcPr>
+            <w:tcW w:w="2410" w:type="dxa"/>
+            <w:vAlign w:val="center"/>
+          </w:tcPr>
+          <w:p>
+            <w:pPr>
+              <w:wordWrap w:val="0"/>
+              <w:rPr>
+                <w:rFonts w:hint="eastAsia"/>
+                <w:b/>
+                <w:bCs/>
+                <w:sz w:val="16"/>
+                <w:szCs w:val="18"/>
+              </w:rPr>
+            </w:pPr>
+            <w:r>
+              <w:rPr>
+                <w:rFonts w:hint="eastAsia"/>
+                <w:b/>
+                <w:bCs/>
+                <w:sz w:val="16"/>
+                <w:szCs w:val="18"/>
+              </w:rPr>
+              <w:t>Test s</w:t>
+            </w:r>
+            <w:r>
+              <w:rPr>
+                <w:b/>
+                <w:bCs/>
+                <w:sz w:val="16"/>
+                <w:szCs w:val="18"/>
+              </w:rPr>
+              <w:t xml:space="preserve">et and </w:t>
+            </w:r>
+            <w:r>
+              <w:rPr>
+                <w:rFonts w:hint="eastAsia"/>
+                <w:b/>
+                <w:bCs/>
+                <w:sz w:val="16"/>
+                <w:szCs w:val="18"/>
+              </w:rPr>
+              <w:t>g</w:t>
+            </w:r>
+            <w:r>
+              <w:rPr>
+                <w:b/>
+                <w:bCs/>
+                <w:sz w:val="16"/>
+                <w:szCs w:val="18"/>
+              </w:rPr>
+              <w:t xml:space="preserve">et </w:t>
+            </w:r>
+            <w:r>
+              <w:rPr>
+                <w:rFonts w:hint="eastAsia"/>
+                <w:b/>
+                <w:bCs/>
+                <w:sz w:val="16"/>
+                <w:szCs w:val="18"/>
+              </w:rPr>
+              <w:t>method of First Name</w:t>
+            </w:r>
+          </w:p>
+        </w:tc>
+        <w:tc>
+          <w:tcPr>
+            <w:tcW w:w="1134" w:type="dxa"/>
+            <w:vAlign w:val="center"/>
+          </w:tcPr>
+          <w:p>
+            <w:pPr>
+              <w:wordWrap w:val="0"/>
+              <w:rPr>
+                <w:rFonts w:hint="eastAsia"/>
+                <w:b/>
+                <w:bCs/>
+                <w:sz w:val="16"/>
+                <w:szCs w:val="18"/>
+              </w:rPr>
+            </w:pPr>
+            <w:r>
+              <w:rPr>
+                <w:b/>
+                <w:bCs/>
+                <w:sz w:val="16"/>
+                <w:szCs w:val="18"/>
+              </w:rPr>
+              <w:t>John</w:t>
+            </w:r>
+          </w:p>
+        </w:tc>
+        <w:tc>
+          <w:tcPr>
+            <w:tcW w:w="992" w:type="dxa"/>
+            <w:vAlign w:val="center"/>
+          </w:tcPr>
+          <w:p>
+            <w:pPr>
+              <w:wordWrap w:val="0"/>
+              <w:rPr>
+                <w:rFonts w:hint="eastAsia"/>
+                <w:b/>
+                <w:bCs/>
+                <w:sz w:val="16"/>
+                <w:szCs w:val="18"/>
+              </w:rPr>
+            </w:pPr>
+            <w:r>
+              <w:rPr>
+                <w:b/>
+                <w:bCs/>
+                <w:sz w:val="16"/>
+                <w:szCs w:val="18"/>
+              </w:rPr>
+              <w:t>John</w:t>
+            </w:r>
+          </w:p>
+        </w:tc>
+        <w:tc>
+          <w:tcPr>
+            <w:tcW w:w="1015" w:type="dxa"/>
+            <w:vAlign w:val="center"/>
+          </w:tcPr>
+          <w:p>
+            <w:pPr>
+              <w:wordWrap w:val="0"/>
+              <w:rPr>
+                <w:rFonts w:hint="eastAsia"/>
+                <w:b/>
+                <w:bCs/>
+                <w:sz w:val="16"/>
+                <w:szCs w:val="18"/>
+              </w:rPr>
+            </w:pPr>
+            <w:r>
+              <w:rPr>
+                <w:b/>
+                <w:bCs/>
+                <w:sz w:val="16"/>
+                <w:szCs w:val="18"/>
+              </w:rPr>
+              <w:t>John</w:t>
+            </w:r>
+          </w:p>
+        </w:tc>
+        <w:tc>
+          <w:tcPr>
+            <w:tcW w:w="765" w:type="dxa"/>
+            <w:vAlign w:val="center"/>
+          </w:tcPr>
+          <w:p>
+            <w:pPr>
+              <w:wordWrap w:val="0"/>
+              <w:rPr>
+                <w:b/>
+                <w:bCs/>
+                <w:sz w:val="16"/>
+                <w:szCs w:val="18"/>
+              </w:rPr>
+            </w:pPr>
+            <w:r>
+              <w:rPr>
+                <w:rFonts w:hint="eastAsia"/>
+                <w:b/>
+                <w:bCs/>
+                <w:sz w:val="16"/>
+                <w:szCs w:val="18"/>
+              </w:rPr>
+              <w:t>Pass</w:t>
+            </w:r>
+          </w:p>
+        </w:tc>
+      </w:tr>
+      <w:tr>
+        <w:tc>
+          <w:tcPr>
+            <w:tcW w:w="843" w:type="dxa"/>
+            <w:vAlign w:val="center"/>
+          </w:tcPr>
+          <w:p>
+            <w:pPr>
+              <w:wordWrap w:val="0"/>
+              <w:rPr>
+                <w:b/>
+                <w:bCs/>
+                <w:sz w:val="16"/>
+                <w:szCs w:val="18"/>
+              </w:rPr>
+            </w:pPr>
+            <w:r>
+              <w:rPr>
+                <w:rFonts w:hint="eastAsia"/>
+                <w:b/>
+                <w:bCs/>
+                <w:sz w:val="16"/>
+                <w:szCs w:val="18"/>
+              </w:rPr>
+              <w:t>0006</w:t>
+            </w:r>
+          </w:p>
+        </w:tc>
+        <w:tc>
+          <w:tcPr>
+            <w:tcW w:w="1137" w:type="dxa"/>
+            <w:vAlign w:val="center"/>
+          </w:tcPr>
+          <w:p>
+            <w:pPr>
+              <w:wordWrap w:val="0"/>
+              <w:rPr>
+                <w:rFonts w:hint="eastAsia"/>
+                <w:b/>
+                <w:bCs/>
+                <w:sz w:val="16"/>
+                <w:szCs w:val="18"/>
+              </w:rPr>
+            </w:pPr>
+            <w:proofErr w:type="spellStart"/>
+            <w:r>
+              <w:rPr>
+                <w:b/>
+                <w:bCs/>
+                <w:sz w:val="16"/>
+                <w:szCs w:val="18"/>
+              </w:rPr>
+              <w:t>testSecondName</w:t>
+            </w:r>
+            <w:proofErr w:type="spellEnd"/>
+          </w:p>
+        </w:tc>
+        <w:tc>
+          <w:tcPr>
+            <w:tcW w:w="2410" w:type="dxa"/>
+            <w:vAlign w:val="center"/>
+          </w:tcPr>
+          <w:p>
+            <w:pPr>
+              <w:wordWrap w:val="0"/>
+              <w:rPr>
+                <w:rFonts w:hint="eastAsia"/>
+                <w:b/>
+                <w:bCs/>
+                <w:sz w:val="16"/>
+                <w:szCs w:val="18"/>
+              </w:rPr>
+            </w:pPr>
+            <w:r>
+              <w:rPr>
+                <w:rFonts w:hint="eastAsia"/>
+                <w:b/>
+                <w:bCs/>
+                <w:sz w:val="16"/>
+                <w:szCs w:val="18"/>
+              </w:rPr>
+              <w:t>Test s</w:t>
+            </w:r>
+            <w:r>
+              <w:rPr>
+                <w:b/>
+                <w:bCs/>
+                <w:sz w:val="16"/>
+                <w:szCs w:val="18"/>
+              </w:rPr>
+              <w:t xml:space="preserve">et and </w:t>
+            </w:r>
+            <w:r>
+              <w:rPr>
+                <w:rFonts w:hint="eastAsia"/>
+                <w:b/>
+                <w:bCs/>
+                <w:sz w:val="16"/>
+                <w:szCs w:val="18"/>
+              </w:rPr>
+              <w:t>g</w:t>
+            </w:r>
+            <w:r>
+              <w:rPr>
+                <w:b/>
+                <w:bCs/>
+                <w:sz w:val="16"/>
+                <w:szCs w:val="18"/>
+              </w:rPr>
+              <w:t xml:space="preserve">et </w:t>
+            </w:r>
+            <w:r>
+              <w:rPr>
+                <w:rFonts w:hint="eastAsia"/>
+                <w:b/>
+                <w:bCs/>
+                <w:sz w:val="16"/>
+                <w:szCs w:val="18"/>
+              </w:rPr>
+              <w:t>method of Second Name</w:t>
+            </w:r>
+          </w:p>
+        </w:tc>
+        <w:tc>
+          <w:tcPr>
+            <w:tcW w:w="1134" w:type="dxa"/>
+            <w:vAlign w:val="center"/>
+          </w:tcPr>
+          <w:p>
+            <w:pPr>
+              <w:wordWrap w:val="0"/>
+              <w:rPr>
+                <w:rFonts w:hint="eastAsia"/>
+                <w:b/>
+                <w:bCs/>
+                <w:sz w:val="16"/>
+                <w:szCs w:val="18"/>
+              </w:rPr>
+            </w:pPr>
+            <w:r>
+              <w:rPr>
+                <w:b/>
+                <w:bCs/>
+                <w:sz w:val="16"/>
+                <w:szCs w:val="18"/>
+              </w:rPr>
+              <w:t>Doe</w:t>
+            </w:r>
+          </w:p>
+        </w:tc>
+        <w:tc>
+          <w:tcPr>
+            <w:tcW w:w="992" w:type="dxa"/>
+            <w:vAlign w:val="center"/>
+          </w:tcPr>
+          <w:p>
+            <w:pPr>
+              <w:wordWrap w:val="0"/>
+              <w:rPr>
+                <w:rFonts w:hint="eastAsia"/>
+                <w:b/>
+                <w:bCs/>
+                <w:sz w:val="16"/>
+                <w:szCs w:val="18"/>
+              </w:rPr>
+            </w:pPr>
+            <w:r>
+              <w:rPr>
+                <w:b/>
+                <w:bCs/>
+                <w:sz w:val="16"/>
+                <w:szCs w:val="18"/>
+              </w:rPr>
+              <w:t>Doe</w:t>
+            </w:r>
+          </w:p>
+        </w:tc>
+        <w:tc>
+          <w:tcPr>
+            <w:tcW w:w="1015" w:type="dxa"/>
+            <w:vAlign w:val="center"/>
+          </w:tcPr>
+          <w:p>
+            <w:pPr>
+              <w:wordWrap w:val="0"/>
+              <w:rPr>
+                <w:rFonts w:hint="eastAsia"/>
+                <w:b/>
+                <w:bCs/>
+                <w:sz w:val="16"/>
+                <w:szCs w:val="18"/>
+              </w:rPr>
+            </w:pPr>
+            <w:r>
+              <w:rPr>
+                <w:b/>
+                <w:bCs/>
+                <w:sz w:val="16"/>
+                <w:szCs w:val="18"/>
+              </w:rPr>
+              <w:t>Doe</w:t>
+            </w:r>
+          </w:p>
+        </w:tc>
+        <w:tc>
+          <w:tcPr>
+            <w:tcW w:w="765" w:type="dxa"/>
+            <w:vAlign w:val="center"/>
+          </w:tcPr>
+          <w:p>
+            <w:pPr>
+              <w:wordWrap w:val="0"/>
+              <w:rPr>
+                <w:b/>
+                <w:bCs/>
+                <w:sz w:val="16"/>
+                <w:szCs w:val="18"/>
+              </w:rPr>
+            </w:pPr>
+            <w:r>
+              <w:rPr>
+                <w:rFonts w:hint="eastAsia"/>
+                <w:b/>
+                <w:bCs/>
+                <w:sz w:val="16"/>
+                <w:szCs w:val="18"/>
+              </w:rPr>
+              <w:t>Pass</w:t>
+            </w:r>
+          </w:p>
+        </w:tc>
+      </w:tr>
+      <w:tr>
+        <w:tc>
+          <w:tcPr>
+            <w:tcW w:w="843" w:type="dxa"/>
+            <w:vAlign w:val="center"/>
+          </w:tcPr>
+          <w:p>
+            <w:pPr>
+              <w:wordWrap w:val="0"/>
+              <w:rPr>
+                <w:rFonts w:hint="eastAsia"/>
+                <w:b/>
+                <w:bCs/>
+                <w:sz w:val="16"/>
+                <w:szCs w:val="18"/>
+              </w:rPr>
+            </w:pPr>
+            <w:r>
+              <w:rPr>
+                <w:rFonts w:hint="eastAsia"/>
+                <w:b/>
+                <w:bCs/>
+                <w:sz w:val="16"/>
+                <w:szCs w:val="18"/>
+              </w:rPr>
+              <w:t>0007</w:t>
+            </w:r>
+          </w:p>
+        </w:tc>
+        <w:tc>
+          <w:tcPr>
+            <w:tcW w:w="1137" w:type="dxa"/>
+            <w:vAlign w:val="center"/>
+          </w:tcPr>
+          <w:p>
+            <w:pPr>
+              <w:wordWrap w:val="0"/>
+              <w:rPr>
+                <w:rFonts w:hint="eastAsia"/>
+                <w:b/>
+                <w:bCs/>
+                <w:sz w:val="16"/>
+                <w:szCs w:val="18"/>
+              </w:rPr>
+            </w:pPr>
+            <w:proofErr w:type="spellStart"/>
+            <w:r>
+              <w:rPr>
+                <w:b/>
+                <w:bCs/>
+                <w:sz w:val="16"/>
+                <w:szCs w:val="18"/>
+              </w:rPr>
+              <w:t>testPhoneNumber</w:t>
+            </w:r>
+            <w:proofErr w:type="spellEnd"/>
+          </w:p>
+        </w:tc>
+        <w:tc>
+          <w:tcPr>
+            <w:tcW w:w="2410" w:type="dxa"/>
+            <w:vAlign w:val="center"/>
+          </w:tcPr>
+          <w:p>
+            <w:pPr>
+              <w:wordWrap w:val="0"/>
+              <w:rPr>
+                <w:rFonts w:hint="eastAsia"/>
+                <w:b/>
+                <w:bCs/>
+                <w:sz w:val="16"/>
+                <w:szCs w:val="18"/>
+              </w:rPr>
+            </w:pPr>
+            <w:r>
+              <w:rPr>
+                <w:rFonts w:hint="eastAsia"/>
+                <w:b/>
+                <w:bCs/>
+                <w:sz w:val="16"/>
+                <w:szCs w:val="18"/>
+              </w:rPr>
+              <w:t>Test s</w:t>
+            </w:r>
+            <w:r>
+              <w:rPr>
+                <w:b/>
+                <w:bCs/>
+                <w:sz w:val="16"/>
+                <w:szCs w:val="18"/>
+              </w:rPr>
+              <w:t xml:space="preserve">et and </w:t>
+            </w:r>
+            <w:r>
+              <w:rPr>
+                <w:rFonts w:hint="eastAsia"/>
+                <w:b/>
+                <w:bCs/>
+                <w:sz w:val="16"/>
+                <w:szCs w:val="18"/>
+              </w:rPr>
+              <w:t>g</w:t>
+            </w:r>
+            <w:r>
+              <w:rPr>
+                <w:b/>
+                <w:bCs/>
+                <w:sz w:val="16"/>
+                <w:szCs w:val="18"/>
+              </w:rPr>
+              <w:t xml:space="preserve">et </w:t>
+            </w:r>
+            <w:r>
+              <w:rPr>
+                <w:rFonts w:hint="eastAsia"/>
+                <w:b/>
+                <w:bCs/>
+                <w:sz w:val="16"/>
+                <w:szCs w:val="18"/>
+              </w:rPr>
+              <w:t>method of Phone Number</w:t>
+            </w:r>
+          </w:p>
+        </w:tc>
+        <w:tc>
+          <w:tcPr>
+            <w:tcW w:w="1134" w:type="dxa"/>
+            <w:vAlign w:val="center"/>
+          </w:tcPr>
+          <w:p>
+            <w:pPr>
+              <w:wordWrap w:val="0"/>
+              <w:rPr>
+                <w:rFonts w:hint="eastAsia"/>
+                <w:b/>
+                <w:bCs/>
+                <w:sz w:val="16"/>
+                <w:szCs w:val="18"/>
+              </w:rPr>
+            </w:pPr>
+            <w:r>
+              <w:rPr>
+                <w:b/>
+                <w:bCs/>
+                <w:sz w:val="16"/>
+                <w:szCs w:val="18"/>
+              </w:rPr>
+              <w:t>+123456789</w:t>
+            </w:r>
+          </w:p>
+        </w:tc>
+        <w:tc>
+          <w:tcPr>
+            <w:tcW w:w="992" w:type="dxa"/>
+            <w:vAlign w:val="center"/>
+          </w:tcPr>
+          <w:p>
+            <w:pPr>
+              <w:wordWrap w:val="0"/>
+              <w:rPr>
+                <w:rFonts w:hint="eastAsia"/>
+                <w:b/>
+                <w:bCs/>
+                <w:sz w:val="16"/>
+                <w:szCs w:val="18"/>
+              </w:rPr>
+            </w:pPr>
+            <w:r>
+              <w:rPr>
+                <w:b/>
+                <w:bCs/>
+                <w:sz w:val="16"/>
+                <w:szCs w:val="18"/>
+              </w:rPr>
+              <w:t>+123456789</w:t>
+            </w:r>
+          </w:p>
+        </w:tc>
+        <w:tc>
+          <w:tcPr>
+            <w:tcW w:w="1015" w:type="dxa"/>
+            <w:vAlign w:val="center"/>
+          </w:tcPr>
+          <w:p>
+            <w:pPr>
+              <w:wordWrap w:val="0"/>
+              <w:rPr>
+                <w:rFonts w:hint="eastAsia"/>
+                <w:b/>
+                <w:bCs/>
+                <w:sz w:val="16"/>
+                <w:szCs w:val="18"/>
+              </w:rPr>
+            </w:pPr>
+            <w:r>
+              <w:rPr>
+                <w:b/>
+                <w:bCs/>
+                <w:sz w:val="16"/>
+                <w:szCs w:val="18"/>
+              </w:rPr>
+              <w:t>+123456789</w:t>
+            </w:r>
+          </w:p>
+        </w:tc>
+        <w:tc>
+          <w:tcPr>
+            <w:tcW w:w="765" w:type="dxa"/>
+            <w:vAlign w:val="center"/>
+          </w:tcPr>
+          <w:p>
+            <w:pPr>
+              <w:wordWrap w:val="0"/>
+              <w:rPr>
+                <w:b/>
+                <w:bCs/>
+                <w:sz w:val="16"/>
+                <w:szCs w:val="18"/>
+              </w:rPr>
+            </w:pPr>
+            <w:r>
+              <w:rPr>
+                <w:rFonts w:hint="eastAsia"/>
+                <w:b/>
+                <w:bCs/>
+                <w:sz w:val="16"/>
+                <w:szCs w:val="18"/>
+              </w:rPr>
+              <w:t>Pass</w:t>
+            </w:r>
+          </w:p>
+        </w:tc>
+      </w:tr>
+      <w:tr>
+        <w:tc>
+          <w:tcPr>
+            <w:tcW w:w="843" w:type="dxa"/>
+            <w:vAlign w:val="center"/>
+          </w:tcPr>
+          <w:p>
+            <w:pPr>
+              <w:wordWrap w:val="0"/>
+              <w:rPr>
+                <w:rFonts w:hint="eastAsia"/>
+                <w:b/>
+                <w:bCs/>
+                <w:sz w:val="16"/>
+                <w:szCs w:val="18"/>
+              </w:rPr>
+            </w:pPr>
+            <w:r>
+              <w:rPr>
+                <w:rFonts w:hint="eastAsia"/>
+                <w:b/>
+                <w:bCs/>
+                <w:sz w:val="16"/>
+                <w:szCs w:val="18"/>
+              </w:rPr>
+              <w:t>0008</w:t>
+            </w:r>
+          </w:p>
+        </w:tc>
+        <w:tc>
+          <w:tcPr>
+            <w:tcW w:w="1137" w:type="dxa"/>
+            <w:vAlign w:val="center"/>
+          </w:tcPr>
+          <w:p>
+            <w:pPr>
+              <w:wordWrap w:val="0"/>
+              <w:rPr>
+                <w:rFonts w:hint="eastAsia"/>
+                <w:b/>
+                <w:bCs/>
+                <w:sz w:val="16"/>
+                <w:szCs w:val="18"/>
+              </w:rPr>
+            </w:pPr>
+            <w:proofErr w:type="spellStart"/>
+            <w:r>
+              <w:rPr>
+                <w:b/>
+                <w:bCs/>
+                <w:sz w:val="16"/>
+                <w:szCs w:val="18"/>
+              </w:rPr>
+              <w:t>testCardNumbr</w:t>
+            </w:r>
+            <w:proofErr w:type="spellEnd"/>
+          </w:p>
+        </w:tc>
+        <w:tc>
+          <w:tcPr>
+            <w:tcW w:w="2410" w:type="dxa"/>
+            <w:vAlign w:val="center"/>
+          </w:tcPr>
+          <w:p>
+            <w:pPr>
+              <w:wordWrap w:val="0"/>
+              <w:rPr>
+                <w:rFonts w:hint="eastAsia"/>
+                <w:b/>
+                <w:bCs/>
+                <w:sz w:val="16"/>
+                <w:szCs w:val="18"/>
+              </w:rPr>
+            </w:pPr>
+            <w:r>
+              <w:rPr>
+                <w:rFonts w:hint="eastAsia"/>
+                <w:b/>
+                <w:bCs/>
+                <w:sz w:val="16"/>
+                <w:szCs w:val="18"/>
+              </w:rPr>
+              <w:t>Test s</w:t>
+            </w:r>
+            <w:r>
+              <w:rPr>
+                <w:b/>
+                <w:bCs/>
+                <w:sz w:val="16"/>
+                <w:szCs w:val="18"/>
+              </w:rPr>
+              <w:t xml:space="preserve">et and </w:t>
+            </w:r>
+            <w:r>
+              <w:rPr>
+                <w:rFonts w:hint="eastAsia"/>
+                <w:b/>
+                <w:bCs/>
+                <w:sz w:val="16"/>
+                <w:szCs w:val="18"/>
+              </w:rPr>
+              <w:t>g</w:t>
+            </w:r>
+            <w:r>
+              <w:rPr>
+                <w:b/>
+                <w:bCs/>
+                <w:sz w:val="16"/>
+                <w:szCs w:val="18"/>
+              </w:rPr>
+              <w:t xml:space="preserve">et </w:t>
+            </w:r>
+            <w:r>
+              <w:rPr>
+                <w:rFonts w:hint="eastAsia"/>
+                <w:b/>
+                <w:bCs/>
+                <w:sz w:val="16"/>
+                <w:szCs w:val="18"/>
+              </w:rPr>
+              <w:t>method of C</w:t>
+            </w:r>
+            <w:r>
+              <w:rPr>
+                <w:b/>
+                <w:bCs/>
+                <w:sz w:val="16"/>
+                <w:szCs w:val="18"/>
+              </w:rPr>
+              <w:t>a</w:t>
+            </w:r>
+            <w:r>
+              <w:rPr>
+                <w:rFonts w:hint="eastAsia"/>
+                <w:b/>
+                <w:bCs/>
+                <w:sz w:val="16"/>
+                <w:szCs w:val="18"/>
+              </w:rPr>
+              <w:t>rd Number</w:t>
+            </w:r>
+          </w:p>
+        </w:tc>
+        <w:tc>
+          <w:tcPr>
+            <w:tcW w:w="1134" w:type="dxa"/>
+            <w:vAlign w:val="center"/>
+          </w:tcPr>
+          <w:p>
+            <w:pPr>
+              <w:wordWrap w:val="0"/>
+              <w:rPr>
+                <w:rFonts w:hint="eastAsia"/>
+                <w:b/>
+                <w:bCs/>
+                <w:sz w:val="16"/>
+                <w:szCs w:val="18"/>
+              </w:rPr>
+            </w:pPr>
+            <w:r>
+              <w:rPr>
+                <w:b/>
+                <w:bCs/>
+                <w:sz w:val="16"/>
+                <w:szCs w:val="18"/>
+              </w:rPr>
+              <w:t>1234-5678-9012-3456</w:t>
+            </w:r>
+          </w:p>
+        </w:tc>
+        <w:tc>
+          <w:tcPr>
+            <w:tcW w:w="992" w:type="dxa"/>
+            <w:vAlign w:val="center"/>
+          </w:tcPr>
+          <w:p>
+            <w:pPr>
+              <w:wordWrap w:val="0"/>
+              <w:rPr>
+                <w:rFonts w:hint="eastAsia"/>
+                <w:b/>
+                <w:bCs/>
+                <w:sz w:val="16"/>
+                <w:szCs w:val="18"/>
+              </w:rPr>
+            </w:pPr>
+            <w:r>
+              <w:rPr>
+                <w:b/>
+                <w:bCs/>
+                <w:sz w:val="16"/>
+                <w:szCs w:val="18"/>
+              </w:rPr>
+              <w:t>1234-5678-9012-3456</w:t>
+            </w:r>
+          </w:p>
+        </w:tc>
+        <w:tc>
+          <w:tcPr>
+            <w:tcW w:w="1015" w:type="dxa"/>
+            <w:vAlign w:val="center"/>
+          </w:tcPr>
+          <w:p>
+            <w:pPr>
+              <w:wordWrap w:val="0"/>
+              <w:rPr>
+                <w:rFonts w:hint="eastAsia"/>
+                <w:b/>
+                <w:bCs/>
+                <w:sz w:val="16"/>
+                <w:szCs w:val="18"/>
+              </w:rPr>
+            </w:pPr>
+            <w:r>
+              <w:rPr>
+                <w:b/>
+                <w:bCs/>
+                <w:sz w:val="16"/>
+                <w:szCs w:val="18"/>
+              </w:rPr>
+              <w:t>1234-5678-9012-3456</w:t>
+            </w:r>
+          </w:p>
+        </w:tc>
+        <w:tc>
+          <w:tcPr>
+            <w:tcW w:w="765" w:type="dxa"/>
+            <w:vAlign w:val="center"/>
+          </w:tcPr>
+          <w:p>
+            <w:pPr>
+              <w:wordWrap w:val="0"/>
+              <w:rPr>
+                <w:b/>
+                <w:bCs/>
+                <w:sz w:val="16"/>
+                <w:szCs w:val="18"/>
+              </w:rPr>
+            </w:pPr>
+            <w:r>
+              <w:rPr>
+                <w:rFonts w:hint="eastAsia"/>
+                <w:b/>
+                <w:bCs/>
+                <w:sz w:val="16"/>
+                <w:szCs w:val="18"/>
+              </w:rPr>
+              <w:t>Pass</w:t>
+            </w:r>
+          </w:p>
+        </w:tc>
+      </w:tr>
+      <w:tr>
+        <w:tc>
+          <w:tcPr>
+            <w:tcW w:w="843" w:type="dxa"/>
+            <w:vAlign w:val="center"/>
+          </w:tcPr>
+          <w:p>
+            <w:pPr>
+              <w:wordWrap w:val="0"/>
+              <w:rPr>
+                <w:rFonts w:hint="eastAsia"/>
+                <w:b/>
+                <w:bCs/>
+                <w:sz w:val="16"/>
+                <w:szCs w:val="18"/>
+              </w:rPr>
+            </w:pPr>
+            <w:r>
+              <w:rPr>
+                <w:rFonts w:hint="eastAsia"/>
+                <w:b/>
+                <w:bCs/>
+                <w:sz w:val="16"/>
+                <w:szCs w:val="18"/>
+              </w:rPr>
+              <w:t>0009</w:t>
+            </w:r>
+          </w:p>
+        </w:tc>
+        <w:tc>
+          <w:tcPr>
+            <w:tcW w:w="1137" w:type="dxa"/>
+            <w:vAlign w:val="center"/>
+          </w:tcPr>
+          <w:p>
+            <w:pPr>
+              <w:wordWrap w:val="0"/>
+              <w:rPr>
+                <w:rFonts w:hint="eastAsia"/>
+                <w:b/>
+                <w:bCs/>
+                <w:sz w:val="16"/>
+                <w:szCs w:val="18"/>
+              </w:rPr>
+            </w:pPr>
+            <w:proofErr w:type="spellStart"/>
+            <w:r>
+              <w:rPr>
+                <w:b/>
+                <w:bCs/>
+                <w:sz w:val="16"/>
+                <w:szCs w:val="18"/>
+              </w:rPr>
+              <w:t>testSecurityCode</w:t>
+            </w:r>
+            <w:proofErr w:type="spellEnd"/>
+          </w:p>
+        </w:tc>
+        <w:tc>
+          <w:tcPr>
+            <w:tcW w:w="2410" w:type="dxa"/>
+            <w:vAlign w:val="center"/>
+          </w:tcPr>
+          <w:p>
+            <w:pPr>
+              <w:wordWrap w:val="0"/>
+              <w:rPr>
+                <w:rFonts w:hint="eastAsia"/>
+                <w:b/>
+                <w:bCs/>
+                <w:sz w:val="16"/>
+                <w:szCs w:val="18"/>
+              </w:rPr>
+            </w:pPr>
+            <w:r>
+              <w:rPr>
+                <w:rFonts w:hint="eastAsia"/>
+                <w:b/>
+                <w:bCs/>
+                <w:sz w:val="16"/>
+                <w:szCs w:val="18"/>
+              </w:rPr>
+              <w:t>Test s</w:t>
+            </w:r>
+            <w:r>
+              <w:rPr>
+                <w:b/>
+                <w:bCs/>
+                <w:sz w:val="16"/>
+                <w:szCs w:val="18"/>
+              </w:rPr>
+              <w:t xml:space="preserve">et and </w:t>
+            </w:r>
+            <w:r>
+              <w:rPr>
+                <w:rFonts w:hint="eastAsia"/>
+                <w:b/>
+                <w:bCs/>
+                <w:sz w:val="16"/>
+                <w:szCs w:val="18"/>
+              </w:rPr>
+              <w:t>g</w:t>
+            </w:r>
+            <w:r>
+              <w:rPr>
+                <w:b/>
+                <w:bCs/>
+                <w:sz w:val="16"/>
+                <w:szCs w:val="18"/>
+              </w:rPr>
+              <w:t xml:space="preserve">et </w:t>
+            </w:r>
+            <w:r>
+              <w:rPr>
+                <w:rFonts w:hint="eastAsia"/>
+                <w:b/>
+                <w:bCs/>
+                <w:sz w:val="16"/>
+                <w:szCs w:val="18"/>
+              </w:rPr>
+              <w:t>method of Security Code</w:t>
+            </w:r>
+          </w:p>
+        </w:tc>
+        <w:tc>
+          <w:tcPr>
+            <w:tcW w:w="1134" w:type="dxa"/>
+            <w:vAlign w:val="center"/>
+          </w:tcPr>
+          <w:p>
+            <w:pPr>
+              <w:wordWrap w:val="0"/>
+              <w:rPr>
+                <w:rFonts w:hint="eastAsia"/>
+                <w:b/>
+                <w:bCs/>
+                <w:sz w:val="16"/>
+                <w:szCs w:val="18"/>
+              </w:rPr>
+            </w:pPr>
+            <w:r>
+              <w:rPr>
+                <w:b/>
+                <w:bCs/>
+                <w:sz w:val="16"/>
+                <w:szCs w:val="18"/>
+              </w:rPr>
+              <w:t>123</w:t>
+            </w:r>
+          </w:p>
+        </w:tc>
+        <w:tc>
+          <w:tcPr>
+            <w:tcW w:w="992" w:type="dxa"/>
+            <w:vAlign w:val="center"/>
+          </w:tcPr>
+          <w:p>
+            <w:pPr>
+              <w:wordWrap w:val="0"/>
+              <w:rPr>
+                <w:rFonts w:hint="eastAsia"/>
+                <w:b/>
+                <w:bCs/>
+                <w:sz w:val="16"/>
+                <w:szCs w:val="18"/>
+              </w:rPr>
+            </w:pPr>
+            <w:r>
+              <w:rPr>
+                <w:b/>
+                <w:bCs/>
+                <w:sz w:val="16"/>
+                <w:szCs w:val="18"/>
+              </w:rPr>
+              <w:t>123</w:t>
+            </w:r>
+          </w:p>
+        </w:tc>
+        <w:tc>
+          <w:tcPr>
+            <w:tcW w:w="1015" w:type="dxa"/>
+            <w:vAlign w:val="center"/>
+          </w:tcPr>
+          <w:p>
+            <w:pPr>
+              <w:wordWrap w:val="0"/>
+              <w:rPr>
+                <w:rFonts w:hint="eastAsia"/>
+                <w:b/>
+                <w:bCs/>
+                <w:sz w:val="16"/>
+                <w:szCs w:val="18"/>
+              </w:rPr>
+            </w:pPr>
+            <w:r>
+              <w:rPr>
+                <w:b/>
+                <w:bCs/>
+                <w:sz w:val="16"/>
+                <w:szCs w:val="18"/>
+              </w:rPr>
+              <w:t>123</w:t>
+            </w:r>
+          </w:p>
+        </w:tc>
+        <w:tc>
+          <w:tcPr>
+            <w:tcW w:w="765" w:type="dxa"/>
+            <w:vAlign w:val="center"/>
+          </w:tcPr>
+          <w:p>
+            <w:pPr>
+              <w:wordWrap w:val="0"/>
+              <w:rPr>
+                <w:b/>
+                <w:bCs/>
+                <w:sz w:val="16"/>
+                <w:szCs w:val="18"/>
+              </w:rPr>
+            </w:pPr>
+            <w:r>
+              <w:rPr>
+                <w:rFonts w:hint="eastAsia"/>
+                <w:b/>
+                <w:bCs/>
+                <w:sz w:val="16"/>
+                <w:szCs w:val="18"/>
+              </w:rPr>
+              <w:t>Pass</w:t>
+            </w:r>
+          </w:p>
+        </w:tc>
+      </w:tr>
+      <w:tr>
+        <w:tc>
+          <w:tcPr>
+            <w:tcW w:w="843" w:type="dxa"/>
+            <w:vAlign w:val="center"/>
+          </w:tcPr>
+          <w:p>
+            <w:pPr>
+              <w:wordWrap w:val="0"/>
+              <w:rPr>
+                <w:rFonts w:hint="eastAsia"/>
+                <w:b/>
+                <w:bCs/>
+                <w:sz w:val="16"/>
+                <w:szCs w:val="18"/>
+              </w:rPr>
+            </w:pPr>
+            <w:r>
+              <w:rPr>
+                <w:rFonts w:hint="eastAsia"/>
+                <w:b/>
+                <w:bCs/>
+                <w:sz w:val="16"/>
+                <w:szCs w:val="18"/>
+              </w:rPr>
+              <w:t>0010</w:t>
+            </w:r>
+          </w:p>
+        </w:tc>
+        <w:tc>
+          <w:tcPr>
+            <w:tcW w:w="1137" w:type="dxa"/>
+            <w:vAlign w:val="center"/>
+          </w:tcPr>
+          <w:p>
+            <w:pPr>
+              <w:wordWrap w:val="0"/>
+              <w:rPr>
+                <w:rFonts w:hint="eastAsia"/>
+                <w:b/>
+                <w:bCs/>
+                <w:sz w:val="16"/>
+                <w:szCs w:val="18"/>
+              </w:rPr>
+            </w:pPr>
+            <w:proofErr w:type="spellStart"/>
+            <w:r>
+              <w:rPr>
+                <w:b/>
+                <w:bCs/>
+                <w:sz w:val="16"/>
+                <w:szCs w:val="18"/>
+              </w:rPr>
+              <w:t>testPassport</w:t>
+            </w:r>
+            <w:proofErr w:type="spellEnd"/>
+          </w:p>
+        </w:tc>
+        <w:tc>
+          <w:tcPr>
+            <w:tcW w:w="2410" w:type="dxa"/>
+            <w:vAlign w:val="center"/>
+          </w:tcPr>
+          <w:p>
+            <w:pPr>
+              <w:wordWrap w:val="0"/>
+              <w:rPr>
+                <w:rFonts w:hint="eastAsia"/>
+                <w:b/>
+                <w:bCs/>
+                <w:sz w:val="16"/>
+                <w:szCs w:val="18"/>
+              </w:rPr>
+            </w:pPr>
+            <w:r>
+              <w:rPr>
+                <w:rFonts w:hint="eastAsia"/>
+                <w:b/>
+                <w:bCs/>
+                <w:sz w:val="16"/>
+                <w:szCs w:val="18"/>
+              </w:rPr>
+              <w:t>Test s</w:t>
+            </w:r>
+            <w:r>
+              <w:rPr>
+                <w:b/>
+                <w:bCs/>
+                <w:sz w:val="16"/>
+                <w:szCs w:val="18"/>
+              </w:rPr>
+              <w:t xml:space="preserve">et and </w:t>
+            </w:r>
+            <w:r>
+              <w:rPr>
+                <w:rFonts w:hint="eastAsia"/>
+                <w:b/>
+                <w:bCs/>
+                <w:sz w:val="16"/>
+                <w:szCs w:val="18"/>
+              </w:rPr>
+              <w:t>g</w:t>
+            </w:r>
+            <w:r>
+              <w:rPr>
+                <w:b/>
+                <w:bCs/>
+                <w:sz w:val="16"/>
+                <w:szCs w:val="18"/>
+              </w:rPr>
+              <w:t xml:space="preserve">et </w:t>
+            </w:r>
+            <w:r>
+              <w:rPr>
+                <w:rFonts w:hint="eastAsia"/>
+                <w:b/>
+                <w:bCs/>
+                <w:sz w:val="16"/>
+                <w:szCs w:val="18"/>
+              </w:rPr>
+              <w:t>method of Passport</w:t>
+            </w:r>
+          </w:p>
+        </w:tc>
+        <w:tc>
+          <w:tcPr>
+            <w:tcW w:w="1134" w:type="dxa"/>
+            <w:vAlign w:val="center"/>
+          </w:tcPr>
+          <w:p>
+            <w:pPr>
+              <w:wordWrap w:val="0"/>
+              <w:rPr>
+                <w:rFonts w:hint="eastAsia"/>
+                <w:b/>
+                <w:bCs/>
+                <w:sz w:val="16"/>
+                <w:szCs w:val="18"/>
+              </w:rPr>
+            </w:pPr>
+            <w:r>
+              <w:rPr>
+                <w:b/>
+                <w:bCs/>
+                <w:sz w:val="16"/>
+                <w:szCs w:val="18"/>
+              </w:rPr>
+              <w:t>AB1234567</w:t>
+            </w:r>
+          </w:p>
+        </w:tc>
+        <w:tc>
+          <w:tcPr>
+            <w:tcW w:w="992" w:type="dxa"/>
+            <w:vAlign w:val="center"/>
+          </w:tcPr>
+          <w:p>
+            <w:pPr>
+              <w:wordWrap w:val="0"/>
+              <w:rPr>
+                <w:rFonts w:hint="eastAsia"/>
+                <w:b/>
+                <w:bCs/>
+                <w:sz w:val="16"/>
+                <w:szCs w:val="18"/>
+              </w:rPr>
+            </w:pPr>
+            <w:r>
+              <w:rPr>
+                <w:b/>
+                <w:bCs/>
+                <w:sz w:val="16"/>
+                <w:szCs w:val="18"/>
+              </w:rPr>
+              <w:t>AB1234567</w:t>
+            </w:r>
+          </w:p>
+        </w:tc>
+        <w:tc>
+          <w:tcPr>
+            <w:tcW w:w="1015" w:type="dxa"/>
+            <w:vAlign w:val="center"/>
+          </w:tcPr>
+          <w:p>
+            <w:pPr>
+              <w:wordWrap w:val="0"/>
+              <w:rPr>
+                <w:rFonts w:hint="eastAsia"/>
+                <w:b/>
+                <w:bCs/>
+                <w:sz w:val="16"/>
+                <w:szCs w:val="18"/>
+              </w:rPr>
+            </w:pPr>
+            <w:r>
+              <w:rPr>
+                <w:b/>
+                <w:bCs/>
+                <w:sz w:val="16"/>
+                <w:szCs w:val="18"/>
+              </w:rPr>
+              <w:t>AB1234567</w:t>
+            </w:r>
+          </w:p>
+        </w:tc>
+        <w:tc>
+          <w:tcPr>
+            <w:tcW w:w="765" w:type="dxa"/>
+            <w:vAlign w:val="center"/>
+          </w:tcPr>
+          <w:p>
+            <w:pPr>
+              <w:wordWrap w:val="0"/>
+              <w:rPr>
+                <w:b/>
+                <w:bCs/>
+                <w:sz w:val="16"/>
+                <w:szCs w:val="18"/>
+              </w:rPr>
+            </w:pPr>
+            <w:r>
+              <w:rPr>
+                <w:rFonts w:hint="eastAsia"/>
+                <w:b/>
+                <w:bCs/>
+                <w:sz w:val="16"/>
+                <w:szCs w:val="18"/>
+              </w:rPr>
+              <w:t>Pass</w:t>
+            </w:r>
+          </w:p>
+        </w:tc>
+      </w:tr>
+      <w:tr>
+        <w:tc>
+          <w:tcPr>
+            <w:tcW w:w="843" w:type="dxa"/>
+            <w:vAlign w:val="center"/>
+          </w:tcPr>
+          <w:p>
+            <w:pPr>
+              <w:wordWrap w:val="0"/>
+              <w:rPr>
+                <w:rFonts w:hint="eastAsia"/>
+                <w:b/>
+                <w:bCs/>
+                <w:sz w:val="16"/>
+                <w:szCs w:val="18"/>
+              </w:rPr>
+            </w:pPr>
+            <w:r>
+              <w:rPr>
+                <w:rFonts w:hint="eastAsia"/>
+                <w:b/>
+                <w:bCs/>
+                <w:sz w:val="16"/>
+                <w:szCs w:val="18"/>
+              </w:rPr>
+              <w:t>0011</w:t>
+            </w:r>
+          </w:p>
+        </w:tc>
+        <w:tc>
+          <w:tcPr>
+            <w:tcW w:w="1137" w:type="dxa"/>
+            <w:vAlign w:val="center"/>
+          </w:tcPr>
+          <w:p>
+            <w:pPr>
+              <w:wordWrap w:val="0"/>
+              <w:rPr>
+                <w:rFonts w:hint="eastAsia"/>
+                <w:b/>
+                <w:bCs/>
+                <w:sz w:val="16"/>
+                <w:szCs w:val="18"/>
+              </w:rPr>
+            </w:pPr>
+            <w:proofErr w:type="spellStart"/>
+            <w:r>
+              <w:rPr>
+                <w:b/>
+                <w:bCs/>
+                <w:sz w:val="16"/>
+                <w:szCs w:val="18"/>
+              </w:rPr>
+              <w:t>testGender</w:t>
+            </w:r>
+            <w:proofErr w:type="spellEnd"/>
+          </w:p>
+        </w:tc>
+        <w:tc>
+          <w:tcPr>
+            <w:tcW w:w="2410" w:type="dxa"/>
+            <w:vAlign w:val="center"/>
+          </w:tcPr>
+          <w:p>
+            <w:pPr>
+              <w:wordWrap w:val="0"/>
+              <w:rPr>
+                <w:rFonts w:hint="eastAsia"/>
+                <w:b/>
+                <w:bCs/>
+                <w:sz w:val="16"/>
+                <w:szCs w:val="18"/>
+              </w:rPr>
+            </w:pPr>
+            <w:r>
+              <w:rPr>
+                <w:rFonts w:hint="eastAsia"/>
+                <w:b/>
+                <w:bCs/>
+                <w:sz w:val="16"/>
+                <w:szCs w:val="18"/>
+              </w:rPr>
+              <w:t>Test s</w:t>
+            </w:r>
+            <w:r>
+              <w:rPr>
+                <w:b/>
+                <w:bCs/>
+                <w:sz w:val="16"/>
+                <w:szCs w:val="18"/>
+              </w:rPr>
+              <w:t xml:space="preserve">et and </w:t>
+            </w:r>
+            <w:r>
+              <w:rPr>
+                <w:rFonts w:hint="eastAsia"/>
+                <w:b/>
+                <w:bCs/>
+                <w:sz w:val="16"/>
+                <w:szCs w:val="18"/>
+              </w:rPr>
+              <w:t>g</w:t>
+            </w:r>
+            <w:r>
+              <w:rPr>
+                <w:b/>
+                <w:bCs/>
+                <w:sz w:val="16"/>
+                <w:szCs w:val="18"/>
+              </w:rPr>
+              <w:t xml:space="preserve">et </w:t>
+            </w:r>
+            <w:r>
+              <w:rPr>
+                <w:rFonts w:hint="eastAsia"/>
+                <w:b/>
+                <w:bCs/>
+                <w:sz w:val="16"/>
+                <w:szCs w:val="18"/>
+              </w:rPr>
+              <w:t>method of Gender</w:t>
+            </w:r>
+          </w:p>
+        </w:tc>
+        <w:tc>
+          <w:tcPr>
+            <w:tcW w:w="1134" w:type="dxa"/>
+            <w:vAlign w:val="center"/>
+          </w:tcPr>
+          <w:p>
+            <w:pPr>
+              <w:wordWrap w:val="0"/>
+              <w:rPr>
+                <w:rFonts w:hint="eastAsia"/>
+                <w:b/>
+                <w:bCs/>
+                <w:sz w:val="16"/>
+                <w:szCs w:val="18"/>
+              </w:rPr>
+            </w:pPr>
+            <w:r>
+              <w:rPr>
+                <w:b/>
+                <w:bCs/>
+                <w:sz w:val="16"/>
+                <w:szCs w:val="18"/>
+              </w:rPr>
+              <w:t>Male</w:t>
+            </w:r>
+          </w:p>
+        </w:tc>
+        <w:tc>
+          <w:tcPr>
+            <w:tcW w:w="992" w:type="dxa"/>
+            <w:vAlign w:val="center"/>
+          </w:tcPr>
+          <w:p>
+            <w:pPr>
+              <w:wordWrap w:val="0"/>
+              <w:rPr>
+                <w:rFonts w:hint="eastAsia"/>
+                <w:b/>
+                <w:bCs/>
+                <w:sz w:val="16"/>
+                <w:szCs w:val="18"/>
+              </w:rPr>
+            </w:pPr>
+            <w:r>
+              <w:rPr>
+                <w:b/>
+                <w:bCs/>
+                <w:sz w:val="16"/>
+                <w:szCs w:val="18"/>
+              </w:rPr>
+              <w:t>Male</w:t>
+            </w:r>
+          </w:p>
+        </w:tc>
+        <w:tc>
+          <w:tcPr>
+            <w:tcW w:w="1015" w:type="dxa"/>
+            <w:vAlign w:val="center"/>
+          </w:tcPr>
+          <w:p>
+            <w:pPr>
+              <w:wordWrap w:val="0"/>
+              <w:rPr>
+                <w:rFonts w:hint="eastAsia"/>
+                <w:b/>
+                <w:bCs/>
+                <w:sz w:val="16"/>
+                <w:szCs w:val="18"/>
+              </w:rPr>
+            </w:pPr>
+            <w:r>
+              <w:rPr>
+                <w:b/>
+                <w:bCs/>
+                <w:sz w:val="16"/>
+                <w:szCs w:val="18"/>
+              </w:rPr>
+              <w:t>Male</w:t>
+            </w:r>
+          </w:p>
+        </w:tc>
+        <w:tc>
+          <w:tcPr>
+            <w:tcW w:w="765" w:type="dxa"/>
+            <w:vAlign w:val="center"/>
+          </w:tcPr>
+          <w:p>
+            <w:pPr>
+              <w:wordWrap w:val="0"/>
+              <w:rPr>
+                <w:b/>
+                <w:bCs/>
+                <w:sz w:val="16"/>
+                <w:szCs w:val="18"/>
+              </w:rPr>
+            </w:pPr>
+            <w:r>
+              <w:rPr>
+                <w:rFonts w:hint="eastAsia"/>
+                <w:b/>
+                <w:bCs/>
+                <w:sz w:val="16"/>
+                <w:szCs w:val="18"/>
+              </w:rPr>
+              <w:t>Pass</w:t>
+            </w:r>
+          </w:p>
+        </w:tc>
+      </w:tr>
+      <w:tr>
+        <w:tc>
+          <w:tcPr>
+            <w:tcW w:w="843" w:type="dxa"/>
+            <w:vAlign w:val="center"/>
+          </w:tcPr>
+          <w:p>
+            <w:pPr>
+              <w:wordWrap w:val="0"/>
+              <w:rPr>
+                <w:rFonts w:hint="eastAsia"/>
+                <w:b/>
+                <w:bCs/>
+                <w:sz w:val="16"/>
+                <w:szCs w:val="18"/>
+              </w:rPr>
+            </w:pPr>
+            <w:r>
+              <w:rPr>
+                <w:rFonts w:hint="eastAsia"/>
+                <w:b/>
+                <w:bCs/>
+                <w:sz w:val="16"/>
+                <w:szCs w:val="18"/>
+              </w:rPr>
+              <w:t>0012</w:t>
+            </w:r>
+          </w:p>
+        </w:tc>
+        <w:tc>
+          <w:tcPr>
+            <w:tcW w:w="1137" w:type="dxa"/>
+            <w:vAlign w:val="center"/>
+          </w:tcPr>
+          <w:p>
+            <w:pPr>
+              <w:wordWrap w:val="0"/>
+              <w:rPr>
+                <w:rFonts w:hint="eastAsia"/>
+                <w:b/>
+                <w:bCs/>
+                <w:sz w:val="16"/>
+                <w:szCs w:val="18"/>
+              </w:rPr>
+            </w:pPr>
+            <w:proofErr w:type="spellStart"/>
+            <w:r>
+              <w:rPr>
+                <w:b/>
+                <w:bCs/>
+                <w:sz w:val="16"/>
+                <w:szCs w:val="18"/>
+              </w:rPr>
+              <w:t>testAge</w:t>
+            </w:r>
+            <w:proofErr w:type="spellEnd"/>
+          </w:p>
+        </w:tc>
+        <w:tc>
+          <w:tcPr>
+            <w:tcW w:w="2410" w:type="dxa"/>
+            <w:vAlign w:val="center"/>
+          </w:tcPr>
+          <w:p>
+            <w:pPr>
+              <w:wordWrap w:val="0"/>
+              <w:rPr>
+                <w:rFonts w:hint="eastAsia"/>
+                <w:b/>
+                <w:bCs/>
+                <w:sz w:val="16"/>
+                <w:szCs w:val="18"/>
+              </w:rPr>
+            </w:pPr>
+            <w:r>
+              <w:rPr>
+                <w:rFonts w:hint="eastAsia"/>
+                <w:b/>
+                <w:bCs/>
+                <w:sz w:val="16"/>
+                <w:szCs w:val="18"/>
+              </w:rPr>
+              <w:t>Test s</w:t>
+            </w:r>
+            <w:r>
+              <w:rPr>
+                <w:b/>
+                <w:bCs/>
+                <w:sz w:val="16"/>
+                <w:szCs w:val="18"/>
+              </w:rPr>
+              <w:t xml:space="preserve">et and </w:t>
+            </w:r>
+            <w:r>
+              <w:rPr>
+                <w:rFonts w:hint="eastAsia"/>
+                <w:b/>
+                <w:bCs/>
+                <w:sz w:val="16"/>
+                <w:szCs w:val="18"/>
+              </w:rPr>
+              <w:t>g</w:t>
+            </w:r>
+            <w:r>
+              <w:rPr>
+                <w:b/>
+                <w:bCs/>
+                <w:sz w:val="16"/>
+                <w:szCs w:val="18"/>
+              </w:rPr>
+              <w:t xml:space="preserve">et </w:t>
+            </w:r>
+            <w:r>
+              <w:rPr>
+                <w:rFonts w:hint="eastAsia"/>
+                <w:b/>
+                <w:bCs/>
+                <w:sz w:val="16"/>
+                <w:szCs w:val="18"/>
+              </w:rPr>
+              <w:t>method of Age</w:t>
+            </w:r>
+          </w:p>
+        </w:tc>
+        <w:tc>
+          <w:tcPr>
+            <w:tcW w:w="1134" w:type="dxa"/>
+            <w:vAlign w:val="center"/>
+          </w:tcPr>
+          <w:p>
+            <w:pPr>
+              <w:wordWrap w:val="0"/>
+              <w:rPr>
+                <w:rFonts w:hint="eastAsia"/>
+                <w:b/>
+                <w:bCs/>
+                <w:sz w:val="16"/>
+                <w:szCs w:val="18"/>
+              </w:rPr>
+            </w:pPr>
+            <w:r>
+              <w:rPr>
+                <w:rFonts w:hint="eastAsia"/>
+                <w:b/>
+                <w:bCs/>
+                <w:sz w:val="16"/>
+                <w:szCs w:val="18"/>
+              </w:rPr>
+              <w:t>25</w:t>
+            </w:r>
+          </w:p>
+        </w:tc>
+        <w:tc>
+          <w:tcPr>
+            <w:tcW w:w="992" w:type="dxa"/>
+            <w:vAlign w:val="center"/>
+          </w:tcPr>
+          <w:p>
+            <w:pPr>
+              <w:wordWrap w:val="0"/>
+              <w:rPr>
+                <w:b/>
+                <w:bCs/>
+                <w:sz w:val="16"/>
+                <w:szCs w:val="18"/>
+              </w:rPr>
+            </w:pPr>
+            <w:r>
+              <w:rPr>
+                <w:rFonts w:hint="eastAsia"/>
+                <w:b/>
+                <w:bCs/>
+                <w:sz w:val="16"/>
+                <w:szCs w:val="18"/>
+              </w:rPr>
+              <w:t>25</w:t>
+            </w:r>
+          </w:p>
+        </w:tc>
+        <w:tc>
+          <w:tcPr>
+            <w:tcW w:w="1015" w:type="dxa"/>
+            <w:vAlign w:val="center"/>
+          </w:tcPr>
+          <w:p>
+            <w:pPr>
+              <w:wordWrap w:val="0"/>
+              <w:rPr>
+                <w:b/>
+                <w:bCs/>
+                <w:sz w:val="16"/>
+                <w:szCs w:val="18"/>
+              </w:rPr>
+            </w:pPr>
+            <w:r>
+              <w:rPr>
+                <w:rFonts w:hint="eastAsia"/>
+                <w:b/>
+                <w:bCs/>
+                <w:sz w:val="16"/>
+                <w:szCs w:val="18"/>
+              </w:rPr>
+              <w:t>25</w:t>
+            </w:r>
+          </w:p>
+        </w:tc>
+        <w:tc>
+          <w:tcPr>
+            <w:tcW w:w="765" w:type="dxa"/>
+            <w:vAlign w:val="center"/>
+          </w:tcPr>
+          <w:p>
+            <w:pPr>
+              <w:wordWrap w:val="0"/>
+              <w:rPr>
+                <w:b/>
+                <w:bCs/>
+                <w:sz w:val="16"/>
+                <w:szCs w:val="18"/>
+              </w:rPr>
+            </w:pPr>
+            <w:r>
+              <w:rPr>
+                <w:rFonts w:hint="eastAsia"/>
+                <w:b/>
+                <w:bCs/>
+                <w:sz w:val="16"/>
+                <w:szCs w:val="18"/>
+              </w:rPr>
+              <w:t>Pass</w:t>
+            </w:r>
+          </w:p>
+        </w:tc>
+      </w:tr>
+    </w:tbl>
     <w:p>
       <w:pPr>
         <w:pStyle w:val="a9"/>
@@ -925,7 +5059,14 @@
         </w:rPr>
       </w:pPr>
     </w:p>
-    <w:p/>
+    <w:p>
+      <w:pPr>
+        <w:rPr>
+          <w:b/>
+          <w:bCs/>
+        </w:rPr>
+      </w:pPr>
+    </w:p>
     <w:sectPr>
       <w:pgSz w:w="11906" w:h="16838"/>
       <w:pgMar w:top="1440" w:right="1800" w:bottom="1440" w:left="1800" w:header="851" w:footer="992" w:gutter="0"/>
@@ -936,6 +5077,56 @@
 </w:document>
 </file>
 
+<file path=word/endnotes.xml><?xml version="1.0" encoding="utf-8"?>
+<w:endnotes xmlns:wpc="http://schemas.microsoft.com/office/word/2010/wordprocessingCanvas" xmlns:cx="http://schemas.microsoft.com/office/drawing/2014/chartex" xmlns:cx1="http://schemas.microsoft.com/office/drawing/2015/9/8/chartex" xmlns:cx2="http://schemas.microsoft.com/office/drawing/2015/10/21/chartex" xmlns:cx3="http://schemas.microsoft.com/office/drawing/2016/5/9/chartex" xmlns:cx4="http://schemas.microsoft.com/office/drawing/2016/5/10/chartex" xmlns:cx5="http://schemas.microsoft.com/office/drawing/2016/5/11/chartex" xmlns:cx6="http://schemas.microsoft.com/office/drawing/2016/5/12/chartex" xmlns:cx7="http://schemas.microsoft.com/office/drawing/2016/5/13/chartex" xmlns:cx8="http://schemas.microsoft.com/office/drawing/2016/5/14/chartex" xmlns:mc="http://schemas.openxmlformats.org/markup-compatibility/2006" xmlns:aink="http://schemas.microsoft.com/office/drawing/2016/ink" xmlns:am3d="http://schemas.microsoft.com/office/drawing/2017/model3d" xmlns:o="urn:schemas-microsoft-com:office:office" xmlns:oel="http://schemas.microsoft.com/office/2019/extlst" xmlns:r="http://schemas.openxmlformats.org/officeDocument/2006/relationships" xmlns:m="http://schemas.openxmlformats.org/officeDocument/2006/math" xmlns:v="urn:schemas-microsoft-com:vml" xmlns:wp14="http://schemas.microsoft.com/office/word/2010/wordprocessingDrawing" xmlns:wp="http://schemas.openxmlformats.org/drawingml/2006/wordprocessingDrawing" xmlns:w10="urn:schemas-microsoft-com:office:word" xmlns:w="http://schemas.openxmlformats.org/wordprocessingml/2006/main" xmlns:w14="http://schemas.microsoft.com/office/word/2010/wordml" xmlns:w15="http://schemas.microsoft.com/office/word/2012/wordml" xmlns:w16cex="http://schemas.microsoft.com/office/word/2018/wordml/cex" xmlns:w16cid="http://schemas.microsoft.com/office/word/2016/wordml/cid" xmlns:w16="http://schemas.microsoft.com/office/word/2018/wordml" xmlns:w16du="http://schemas.microsoft.com/office/word/2023/wordml/word16du" xmlns:w16sdtdh="http://schemas.microsoft.com/office/word/2020/wordml/sdtdatahash" xmlns:w16sdtfl="http://schemas.microsoft.com/office/word/2024/wordml/sdtformatlock" xmlns:w16se="http://schemas.microsoft.com/office/word/2015/wordml/symex" xmlns:wpg="http://schemas.microsoft.com/office/word/2010/wordprocessingGroup" xmlns:wpi="http://schemas.microsoft.com/office/word/2010/wordprocessingInk" xmlns:wne="http://schemas.microsoft.com/office/word/2006/wordml" xmlns:wps="http://schemas.microsoft.com/office/word/2010/wordprocessingShape" mc:Ignorable="w14 w15 w16se w16cid w16 w16cex w16sdtdh w16sdtfl w16du wp14">
+  <w:endnote w:type="separator" w:id="-1">
+    <w:p>
+      <w:pPr>
+        <w:spacing w:after="0" w:line="240" w:lineRule="auto"/>
+      </w:pPr>
+      <w:r>
+        <w:separator/>
+      </w:r>
+    </w:p>
+  </w:endnote>
+  <w:endnote w:type="continuationSeparator" w:id="0">
+    <w:p>
+      <w:pPr>
+        <w:spacing w:after="0" w:line="240" w:lineRule="auto"/>
+      </w:pPr>
+      <w:r>
+        <w:continuationSeparator/>
+      </w:r>
+    </w:p>
+  </w:endnote>
+</w:endnotes>
+</file>
+
+<file path=word/footnotes.xml><?xml version="1.0" encoding="utf-8"?>
+<w:footnotes xmlns:wpc="http://schemas.microsoft.com/office/word/2010/wordprocessingCanvas" xmlns:cx="http://schemas.microsoft.com/office/drawing/2014/chartex" xmlns:cx1="http://schemas.microsoft.com/office/drawing/2015/9/8/chartex" xmlns:cx2="http://schemas.microsoft.com/office/drawing/2015/10/21/chartex" xmlns:cx3="http://schemas.microsoft.com/office/drawing/2016/5/9/chartex" xmlns:cx4="http://schemas.microsoft.com/office/drawing/2016/5/10/chartex" xmlns:cx5="http://schemas.microsoft.com/office/drawing/2016/5/11/chartex" xmlns:cx6="http://schemas.microsoft.com/office/drawing/2016/5/12/chartex" xmlns:cx7="http://schemas.microsoft.com/office/drawing/2016/5/13/chartex" xmlns:cx8="http://schemas.microsoft.com/office/drawing/2016/5/14/chartex" xmlns:mc="http://schemas.openxmlformats.org/markup-compatibility/2006" xmlns:aink="http://schemas.microsoft.com/office/drawing/2016/ink" xmlns:am3d="http://schemas.microsoft.com/office/drawing/2017/model3d" xmlns:o="urn:schemas-microsoft-com:office:office" xmlns:oel="http://schemas.microsoft.com/office/2019/extlst" xmlns:r="http://schemas.openxmlformats.org/officeDocument/2006/relationships" xmlns:m="http://schemas.openxmlformats.org/officeDocument/2006/math" xmlns:v="urn:schemas-microsoft-com:vml" xmlns:wp14="http://schemas.microsoft.com/office/word/2010/wordprocessingDrawing" xmlns:wp="http://schemas.openxmlformats.org/drawingml/2006/wordprocessingDrawing" xmlns:w10="urn:schemas-microsoft-com:office:word" xmlns:w="http://schemas.openxmlformats.org/wordprocessingml/2006/main" xmlns:w14="http://schemas.microsoft.com/office/word/2010/wordml" xmlns:w15="http://schemas.microsoft.com/office/word/2012/wordml" xmlns:w16cex="http://schemas.microsoft.com/office/word/2018/wordml/cex" xmlns:w16cid="http://schemas.microsoft.com/office/word/2016/wordml/cid" xmlns:w16="http://schemas.microsoft.com/office/word/2018/wordml" xmlns:w16du="http://schemas.microsoft.com/office/word/2023/wordml/word16du" xmlns:w16sdtdh="http://schemas.microsoft.com/office/word/2020/wordml/sdtdatahash" xmlns:w16sdtfl="http://schemas.microsoft.com/office/word/2024/wordml/sdtformatlock" xmlns:w16se="http://schemas.microsoft.com/office/word/2015/wordml/symex" xmlns:wpg="http://schemas.microsoft.com/office/word/2010/wordprocessingGroup" xmlns:wpi="http://schemas.microsoft.com/office/word/2010/wordprocessingInk" xmlns:wne="http://schemas.microsoft.com/office/word/2006/wordml" xmlns:wps="http://schemas.microsoft.com/office/word/2010/wordprocessingShape" mc:Ignorable="w14 w15 w16se w16cid w16 w16cex w16sdtdh w16sdtfl w16du wp14">
+  <w:footnote w:type="separator" w:id="-1">
+    <w:p>
+      <w:pPr>
+        <w:spacing w:after="0" w:line="240" w:lineRule="auto"/>
+      </w:pPr>
+      <w:r>
+        <w:separator/>
+      </w:r>
+    </w:p>
+  </w:footnote>
+  <w:footnote w:type="continuationSeparator" w:id="0">
+    <w:p>
+      <w:pPr>
+        <w:spacing w:after="0" w:line="240" w:lineRule="auto"/>
+      </w:pPr>
+      <w:r>
+        <w:continuationSeparator/>
+      </w:r>
+    </w:p>
+  </w:footnote>
+</w:footnotes>
+</file>
+
 <file path=word/numbering.xml><?xml version="1.0" encoding="utf-8"?>
 <w:numbering xmlns:wpc="http://schemas.microsoft.com/office/word/2010/wordprocessingCanvas" xmlns:cx="http://schemas.microsoft.com/office/drawing/2014/chartex" xmlns:cx1="http://schemas.microsoft.com/office/drawing/2015/9/8/chartex" xmlns:cx2="http://schemas.microsoft.com/office/drawing/2015/10/21/chartex" xmlns:cx3="http://schemas.microsoft.com/office/drawing/2016/5/9/chartex" xmlns:cx4="http://schemas.microsoft.com/office/drawing/2016/5/10/chartex" xmlns:cx5="http://schemas.microsoft.com/office/drawing/2016/5/11/chartex" xmlns:cx6="http://schemas.microsoft.com/office/drawing/2016/5/12/chartex" xmlns:cx7="http://schemas.microsoft.com/office/drawing/2016/5/13/chartex" xmlns:cx8="http://schemas.microsoft.com/office/drawing/2016/5/14/chartex" xmlns:mc="http://schemas.openxmlformats.org/markup-compatibility/2006" xmlns:aink="http://schemas.microsoft.com/office/drawing/2016/ink" xmlns:am3d="http://schemas.microsoft.com/office/drawing/2017/model3d" xmlns:o="urn:schemas-microsoft-com:office:office" xmlns:oel="http://schemas.microsoft.com/office/2019/extlst" xmlns:r="http://schemas.openxmlformats.org/officeDocument/2006/relationships" xmlns:m="http://schemas.openxmlformats.org/officeDocument/2006/math" xmlns:v="urn:schemas-microsoft-com:vml" xmlns:wp14="http://schemas.microsoft.com/office/word/2010/wordprocessingDrawing" xmlns:wp="http://schemas.openxmlformats.org/drawingml/2006/wordprocessingDrawing" xmlns:w10="urn:schemas-microsoft-com:office:word" xmlns:w="http://schemas.openxmlformats.org/wordprocessingml/2006/main" xmlns:w14="http://schemas.microsoft.com/office/word/2010/wordml" xmlns:w15="http://schemas.microsoft.com/office/word/2012/wordml" xmlns:w16cex="http://schemas.microsoft.com/office/word/2018/wordml/cex" xmlns:w16cid="http://schemas.microsoft.com/office/word/2016/wordml/cid" xmlns:w16="http://schemas.microsoft.com/office/word/2018/wordml" xmlns:w16du="http://schemas.microsoft.com/office/word/2023/wordml/word16du" xmlns:w16sdtdh="http://schemas.microsoft.com/office/word/2020/wordml/sdtdatahash" xmlns:w16sdtfl="http://schemas.microsoft.com/office/word/2024/wordml/sdtformatlock" xmlns:w16se="http://schemas.microsoft.com/office/word/2015/wordml/symex" xmlns:wpg="http://schemas.microsoft.com/office/word/2010/wordprocessingGroup" xmlns:wpi="http://schemas.microsoft.com/office/word/2010/wordprocessingInk" xmlns:wne="http://schemas.microsoft.com/office/word/2006/wordml" xmlns:wps="http://schemas.microsoft.com/office/word/2010/wordprocessingShape" mc:Ignorable="w14 w15 w16se w16cid w16 w16cex w16sdtdh w16sdtfl w16du wp14">
   <w:abstractNum w:abstractNumId="0" w15:restartNumberingAfterBreak="0">
@@ -1747,6 +5938,95 @@
     </w:lvl>
   </w:abstractNum>
   <w:abstractNum w:abstractNumId="8" w15:restartNumberingAfterBreak="0">
+    <w:nsid w:val="78214B1E"/>
+    <w:multiLevelType w:val="hybridMultilevel"/>
+    <w:tmpl w:val="1DF82CCC"/>
+    <w:lvl w:ilvl="0" w:tplc="793A2306">
+      <w:start w:val="1"/>
+      <w:numFmt w:val="decimal"/>
+      <w:lvlText w:val="(%1)"/>
+      <w:lvlJc w:val="left"/>
+      <w:pPr>
+        <w:ind w:left="792" w:hanging="360"/>
+      </w:pPr>
+      <w:rPr>
+        <w:rFonts w:hint="default"/>
+      </w:rPr>
+    </w:lvl>
+    <w:lvl w:ilvl="1" w:tplc="04090019" w:tentative="1">
+      <w:start w:val="1"/>
+      <w:numFmt w:val="lowerLetter"/>
+      <w:lvlText w:val="%2)"/>
+      <w:lvlJc w:val="left"/>
+      <w:pPr>
+        <w:ind w:left="1312" w:hanging="440"/>
+      </w:pPr>
+    </w:lvl>
+    <w:lvl w:ilvl="2" w:tplc="0409001B" w:tentative="1">
+      <w:start w:val="1"/>
+      <w:numFmt w:val="lowerRoman"/>
+      <w:lvlText w:val="%3."/>
+      <w:lvlJc w:val="right"/>
+      <w:pPr>
+        <w:ind w:left="1752" w:hanging="440"/>
+      </w:pPr>
+    </w:lvl>
+    <w:lvl w:ilvl="3" w:tplc="0409000F" w:tentative="1">
+      <w:start w:val="1"/>
+      <w:numFmt w:val="decimal"/>
+      <w:lvlText w:val="%4."/>
+      <w:lvlJc w:val="left"/>
+      <w:pPr>
+        <w:ind w:left="2192" w:hanging="440"/>
+      </w:pPr>
+    </w:lvl>
+    <w:lvl w:ilvl="4" w:tplc="04090019" w:tentative="1">
+      <w:start w:val="1"/>
+      <w:numFmt w:val="lowerLetter"/>
+      <w:lvlText w:val="%5)"/>
+      <w:lvlJc w:val="left"/>
+      <w:pPr>
+        <w:ind w:left="2632" w:hanging="440"/>
+      </w:pPr>
+    </w:lvl>
+    <w:lvl w:ilvl="5" w:tplc="0409001B" w:tentative="1">
+      <w:start w:val="1"/>
+      <w:numFmt w:val="lowerRoman"/>
+      <w:lvlText w:val="%6."/>
+      <w:lvlJc w:val="right"/>
+      <w:pPr>
+        <w:ind w:left="3072" w:hanging="440"/>
+      </w:pPr>
+    </w:lvl>
+    <w:lvl w:ilvl="6" w:tplc="0409000F" w:tentative="1">
+      <w:start w:val="1"/>
+      <w:numFmt w:val="decimal"/>
+      <w:lvlText w:val="%7."/>
+      <w:lvlJc w:val="left"/>
+      <w:pPr>
+        <w:ind w:left="3512" w:hanging="440"/>
+      </w:pPr>
+    </w:lvl>
+    <w:lvl w:ilvl="7" w:tplc="04090019" w:tentative="1">
+      <w:start w:val="1"/>
+      <w:numFmt w:val="lowerLetter"/>
+      <w:lvlText w:val="%8)"/>
+      <w:lvlJc w:val="left"/>
+      <w:pPr>
+        <w:ind w:left="3952" w:hanging="440"/>
+      </w:pPr>
+    </w:lvl>
+    <w:lvl w:ilvl="8" w:tplc="0409001B" w:tentative="1">
+      <w:start w:val="1"/>
+      <w:numFmt w:val="lowerRoman"/>
+      <w:lvlText w:val="%9."/>
+      <w:lvlJc w:val="right"/>
+      <w:pPr>
+        <w:ind w:left="4392" w:hanging="440"/>
+      </w:pPr>
+    </w:lvl>
+  </w:abstractNum>
+  <w:abstractNum w:abstractNumId="9" w15:restartNumberingAfterBreak="0">
     <w:nsid w:val="7DA9112D"/>
     <w:multiLevelType w:val="hybridMultilevel"/>
     <w:tmpl w:val="14685594"/>
@@ -1883,10 +6163,13 @@
     <w:abstractNumId w:val="0"/>
   </w:num>
   <w:num w:numId="8" w16cid:durableId="1976442881">
-    <w:abstractNumId w:val="8"/>
+    <w:abstractNumId w:val="9"/>
   </w:num>
   <w:num w:numId="9" w16cid:durableId="1267494667">
     <w:abstractNumId w:val="5"/>
+  </w:num>
+  <w:num w:numId="10" w16cid:durableId="1974628494">
+    <w:abstractNumId w:val="8"/>
   </w:num>
 </w:numbering>
 </file>
@@ -2498,7 +6781,6 @@
   <w:style w:type="character" w:default="1" w:styleId="a0">
     <w:name w:val="Default Paragraph Font"/>
     <w:uiPriority w:val="1"/>
-    <w:semiHidden/>
     <w:unhideWhenUsed/>
   </w:style>
   <w:style w:type="table" w:default="1" w:styleId="a1">
@@ -3071,6 +7353,88 @@
       <w:szCs w:val="15"/>
     </w:rPr>
   </w:style>
+  <w:style w:type="paragraph" w:styleId="ae">
+    <w:name w:val="header"/>
+    <w:basedOn w:val="a"/>
+    <w:link w:val="af"/>
+    <w:uiPriority w:val="99"/>
+    <w:unhideWhenUsed/>
+    <w:rsid w:val="008621A4"/>
+    <w:pPr>
+      <w:tabs>
+        <w:tab w:val="center" w:pos="4153"/>
+        <w:tab w:val="right" w:pos="8306"/>
+      </w:tabs>
+      <w:snapToGrid w:val="0"/>
+      <w:spacing w:line="240" w:lineRule="auto"/>
+      <w:jc w:val="center"/>
+    </w:pPr>
+    <w:rPr>
+      <w:sz w:val="18"/>
+      <w:szCs w:val="18"/>
+    </w:rPr>
+  </w:style>
+  <w:style w:type="character" w:customStyle="1" w:styleId="af">
+    <w:name w:val="页眉 字符"/>
+    <w:basedOn w:val="a0"/>
+    <w:link w:val="ae"/>
+    <w:uiPriority w:val="99"/>
+    <w:rsid w:val="008621A4"/>
+    <w:rPr>
+      <w:sz w:val="18"/>
+      <w:szCs w:val="18"/>
+    </w:rPr>
+  </w:style>
+  <w:style w:type="paragraph" w:styleId="af0">
+    <w:name w:val="footer"/>
+    <w:basedOn w:val="a"/>
+    <w:link w:val="af1"/>
+    <w:uiPriority w:val="99"/>
+    <w:unhideWhenUsed/>
+    <w:rsid w:val="008621A4"/>
+    <w:pPr>
+      <w:tabs>
+        <w:tab w:val="center" w:pos="4153"/>
+        <w:tab w:val="right" w:pos="8306"/>
+      </w:tabs>
+      <w:snapToGrid w:val="0"/>
+      <w:spacing w:line="240" w:lineRule="auto"/>
+    </w:pPr>
+    <w:rPr>
+      <w:sz w:val="18"/>
+      <w:szCs w:val="18"/>
+    </w:rPr>
+  </w:style>
+  <w:style w:type="character" w:customStyle="1" w:styleId="af1">
+    <w:name w:val="页脚 字符"/>
+    <w:basedOn w:val="a0"/>
+    <w:link w:val="af0"/>
+    <w:uiPriority w:val="99"/>
+    <w:rsid w:val="008621A4"/>
+    <w:rPr>
+      <w:sz w:val="18"/>
+      <w:szCs w:val="18"/>
+    </w:rPr>
+  </w:style>
+  <w:style w:type="table" w:styleId="af2">
+    <w:name w:val="Table Grid"/>
+    <w:basedOn w:val="a1"/>
+    <w:uiPriority w:val="39"/>
+    <w:rsid w:val="008621A4"/>
+    <w:pPr>
+      <w:spacing w:after="0" w:line="240" w:lineRule="auto"/>
+    </w:pPr>
+    <w:tblPr>
+      <w:tblBorders>
+        <w:top w:val="single" w:sz="4" w:space="0" w:color="auto"/>
+        <w:left w:val="single" w:sz="4" w:space="0" w:color="auto"/>
+        <w:bottom w:val="single" w:sz="4" w:space="0" w:color="auto"/>
+        <w:right w:val="single" w:sz="4" w:space="0" w:color="auto"/>
+        <w:insideH w:val="single" w:sz="4" w:space="0" w:color="auto"/>
+        <w:insideV w:val="single" w:sz="4" w:space="0" w:color="auto"/>
+      </w:tblBorders>
+    </w:tblPr>
+  </w:style>
 </w:styles>
 </file>
 

</xml_diff>